<commit_message>
Update CHANGELOG and Review Guides
</commit_message>
<xml_diff>
--- a/USLM-2_0-Review-Guide.docx
+++ b/USLM-2_0-Review-Guide.docx
@@ -1,6 +1,6 @@
 
 <file path=word/document.xml><?xml version="1.0" encoding="utf-8"?>
-<w:document xmlns:wpc="http://schemas.microsoft.com/office/word/2010/wordprocessingCanvas" xmlns:mc="http://schemas.openxmlformats.org/markup-compatibility/2006" xmlns:o="urn:schemas-microsoft-com:office:office" xmlns:r="http://schemas.openxmlformats.org/officeDocument/2006/relationships" xmlns:m="http://schemas.openxmlformats.org/officeDocument/2006/math" xmlns:v="urn:schemas-microsoft-com:vml" xmlns:wp14="http://schemas.microsoft.com/office/word/2010/wordprocessingDrawing" xmlns:wp="http://schemas.openxmlformats.org/drawingml/2006/wordprocessingDrawing" xmlns:w10="urn:schemas-microsoft-com:office:word" xmlns:w="http://schemas.openxmlformats.org/wordprocessingml/2006/main" xmlns:w14="http://schemas.microsoft.com/office/word/2010/wordml" xmlns:w15="http://schemas.microsoft.com/office/word/2012/wordml" xmlns:wpg="http://schemas.microsoft.com/office/word/2010/wordprocessingGroup" xmlns:wpi="http://schemas.microsoft.com/office/word/2010/wordprocessingInk" xmlns:wne="http://schemas.microsoft.com/office/word/2006/wordml" xmlns:wps="http://schemas.microsoft.com/office/word/2010/wordprocessingShape" mc:Ignorable="w14 w15 wp14">
+<w:document xmlns:wpc="http://schemas.microsoft.com/office/word/2010/wordprocessingCanvas" xmlns:cx="http://schemas.microsoft.com/office/drawing/2014/chartex" xmlns:cx1="http://schemas.microsoft.com/office/drawing/2015/9/8/chartex" xmlns:cx2="http://schemas.microsoft.com/office/drawing/2015/10/21/chartex" xmlns:cx3="http://schemas.microsoft.com/office/drawing/2016/5/9/chartex" xmlns:cx4="http://schemas.microsoft.com/office/drawing/2016/5/10/chartex" xmlns:cx5="http://schemas.microsoft.com/office/drawing/2016/5/11/chartex" xmlns:cx6="http://schemas.microsoft.com/office/drawing/2016/5/12/chartex" xmlns:cx7="http://schemas.microsoft.com/office/drawing/2016/5/13/chartex" xmlns:cx8="http://schemas.microsoft.com/office/drawing/2016/5/14/chartex" xmlns:mc="http://schemas.openxmlformats.org/markup-compatibility/2006" xmlns:aink="http://schemas.microsoft.com/office/drawing/2016/ink" xmlns:am3d="http://schemas.microsoft.com/office/drawing/2017/model3d" xmlns:o="urn:schemas-microsoft-com:office:office" xmlns:r="http://schemas.openxmlformats.org/officeDocument/2006/relationships" xmlns:m="http://schemas.openxmlformats.org/officeDocument/2006/math" xmlns:v="urn:schemas-microsoft-com:vml" xmlns:wp14="http://schemas.microsoft.com/office/word/2010/wordprocessingDrawing" xmlns:wp="http://schemas.openxmlformats.org/drawingml/2006/wordprocessingDrawing" xmlns:w10="urn:schemas-microsoft-com:office:word" xmlns:w="http://schemas.openxmlformats.org/wordprocessingml/2006/main" xmlns:w14="http://schemas.microsoft.com/office/word/2010/wordml" xmlns:w15="http://schemas.microsoft.com/office/word/2012/wordml" xmlns:w16cid="http://schemas.microsoft.com/office/word/2016/wordml/cid" xmlns:w16se="http://schemas.microsoft.com/office/word/2015/wordml/symex" xmlns:wpg="http://schemas.microsoft.com/office/word/2010/wordprocessingGroup" xmlns:wpi="http://schemas.microsoft.com/office/word/2010/wordprocessingInk" xmlns:wne="http://schemas.microsoft.com/office/word/2006/wordml" xmlns:wps="http://schemas.microsoft.com/office/word/2010/wordprocessingShape" mc:Ignorable="w14 w15 w16se w16cid wp14">
   <w:body>
     <w:p>
       <w:pPr>
@@ -208,35 +208,7 @@
           <w:sz w:val="32"/>
           <w:szCs w:val="32"/>
         </w:rPr>
-        <w:t xml:space="preserve">June </w:t>
-      </w:r>
-      <w:r>
-        <w:rPr>
-          <w:sz w:val="32"/>
-          <w:szCs w:val="32"/>
-        </w:rPr>
-        <w:t>20</w:t>
-      </w:r>
-      <w:r>
-        <w:rPr>
-          <w:sz w:val="32"/>
-          <w:szCs w:val="32"/>
-        </w:rPr>
-        <w:t>,</w:t>
-      </w:r>
-      <w:r>
-        <w:rPr>
-          <w:sz w:val="32"/>
-          <w:szCs w:val="32"/>
-        </w:rPr>
-        <w:t xml:space="preserve"> 20</w:t>
-      </w:r>
-      <w:r>
-        <w:rPr>
-          <w:sz w:val="32"/>
-          <w:szCs w:val="32"/>
-        </w:rPr>
-        <w:t>18</w:t>
+        <w:t>August 17, 2021</w:t>
       </w:r>
     </w:p>
     <w:p>
@@ -2004,7 +1976,7 @@
                 <w:noProof/>
                 <w:webHidden/>
               </w:rPr>
-              <w:t>12</w:t>
+              <w:t>13</w:t>
             </w:r>
             <w:r>
               <w:rPr>
@@ -2087,7 +2059,7 @@
                 <w:noProof/>
                 <w:webHidden/>
               </w:rPr>
-              <w:t>12</w:t>
+              <w:t>13</w:t>
             </w:r>
             <w:r>
               <w:rPr>
@@ -2170,7 +2142,7 @@
                 <w:noProof/>
                 <w:webHidden/>
               </w:rPr>
-              <w:t>12</w:t>
+              <w:t>13</w:t>
             </w:r>
             <w:r>
               <w:rPr>
@@ -2253,7 +2225,7 @@
                 <w:noProof/>
                 <w:webHidden/>
               </w:rPr>
-              <w:t>12</w:t>
+              <w:t>13</w:t>
             </w:r>
             <w:r>
               <w:rPr>
@@ -2336,7 +2308,7 @@
                 <w:noProof/>
                 <w:webHidden/>
               </w:rPr>
-              <w:t>12</w:t>
+              <w:t>13</w:t>
             </w:r>
             <w:r>
               <w:rPr>
@@ -2419,7 +2391,7 @@
                 <w:noProof/>
                 <w:webHidden/>
               </w:rPr>
-              <w:t>12</w:t>
+              <w:t>13</w:t>
             </w:r>
             <w:r>
               <w:rPr>
@@ -2502,7 +2474,7 @@
                 <w:noProof/>
                 <w:webHidden/>
               </w:rPr>
-              <w:t>12</w:t>
+              <w:t>13</w:t>
             </w:r>
             <w:r>
               <w:rPr>
@@ -2585,7 +2557,7 @@
                 <w:noProof/>
                 <w:webHidden/>
               </w:rPr>
-              <w:t>13</w:t>
+              <w:t>14</w:t>
             </w:r>
             <w:r>
               <w:rPr>
@@ -2668,7 +2640,7 @@
                 <w:noProof/>
                 <w:webHidden/>
               </w:rPr>
-              <w:t>13</w:t>
+              <w:t>14</w:t>
             </w:r>
             <w:r>
               <w:rPr>
@@ -2751,7 +2723,7 @@
                 <w:noProof/>
                 <w:webHidden/>
               </w:rPr>
-              <w:t>13</w:t>
+              <w:t>14</w:t>
             </w:r>
             <w:r>
               <w:rPr>
@@ -2834,7 +2806,7 @@
                 <w:noProof/>
                 <w:webHidden/>
               </w:rPr>
-              <w:t>13</w:t>
+              <w:t>14</w:t>
             </w:r>
             <w:r>
               <w:rPr>
@@ -2913,7 +2885,7 @@
                 <w:noProof/>
                 <w:webHidden/>
               </w:rPr>
-              <w:t>14</w:t>
+              <w:t>15</w:t>
             </w:r>
             <w:r>
               <w:rPr>
@@ -2992,7 +2964,7 @@
                 <w:noProof/>
                 <w:webHidden/>
               </w:rPr>
-              <w:t>15</w:t>
+              <w:t>16</w:t>
             </w:r>
             <w:r>
               <w:rPr>
@@ -3479,6 +3451,8 @@
       <w:r>
         <w:br w:type="page"/>
       </w:r>
+      <w:bookmarkStart w:id="18" w:name="_GoBack"/>
+      <w:bookmarkEnd w:id="18"/>
     </w:p>
     <w:p>
       <w:r>
@@ -3570,10 +3544,7 @@
         </w:numPr>
       </w:pPr>
       <w:r>
-        <w:t>Federal Register</w:t>
-      </w:r>
-      <w:r>
-        <w:t xml:space="preserve"> (FR)</w:t>
+        <w:t>Statute Compilations</w:t>
       </w:r>
     </w:p>
     <w:p>
@@ -3585,6 +3556,21 @@
         </w:numPr>
       </w:pPr>
       <w:r>
+        <w:t>Federal Register</w:t>
+      </w:r>
+      <w:r>
+        <w:t xml:space="preserve"> (FR)</w:t>
+      </w:r>
+    </w:p>
+    <w:p>
+      <w:pPr>
+        <w:pStyle w:val="ListParagraph"/>
+        <w:numPr>
+          <w:ilvl w:val="0"/>
+          <w:numId w:val="3"/>
+        </w:numPr>
+      </w:pPr>
+      <w:r>
         <w:t>Code of Federal Regulations</w:t>
       </w:r>
       <w:r>
@@ -3595,30 +3581,30 @@
       <w:pPr>
         <w:pStyle w:val="Heading1"/>
       </w:pPr>
-      <w:bookmarkStart w:id="18" w:name="_Toc361821678"/>
-      <w:bookmarkStart w:id="19" w:name="_Toc361823765"/>
-      <w:bookmarkStart w:id="20" w:name="_Toc361824290"/>
-      <w:bookmarkStart w:id="21" w:name="_Toc361933181"/>
-      <w:bookmarkStart w:id="22" w:name="_Ref515454592"/>
-      <w:bookmarkStart w:id="23" w:name="_Toc516835516"/>
-      <w:bookmarkStart w:id="24" w:name="_Toc362346087"/>
-      <w:bookmarkEnd w:id="18"/>
+      <w:bookmarkStart w:id="19" w:name="_Toc361821678"/>
+      <w:bookmarkStart w:id="20" w:name="_Toc361823765"/>
+      <w:bookmarkStart w:id="21" w:name="_Toc361824290"/>
+      <w:bookmarkStart w:id="22" w:name="_Toc361933181"/>
+      <w:bookmarkStart w:id="23" w:name="_Ref515454592"/>
+      <w:bookmarkStart w:id="24" w:name="_Toc516835516"/>
+      <w:bookmarkStart w:id="25" w:name="_Toc362346087"/>
       <w:bookmarkEnd w:id="19"/>
       <w:bookmarkEnd w:id="20"/>
       <w:bookmarkEnd w:id="21"/>
+      <w:bookmarkEnd w:id="22"/>
       <w:r>
         <w:t>Existing Documentation</w:t>
       </w:r>
-      <w:bookmarkEnd w:id="22"/>
       <w:bookmarkEnd w:id="23"/>
-    </w:p>
-    <w:p>
-      <w:bookmarkStart w:id="25" w:name="_Toc361823759"/>
-      <w:bookmarkStart w:id="26" w:name="_Toc361824284"/>
-      <w:bookmarkStart w:id="27" w:name="_Toc361933175"/>
-      <w:bookmarkEnd w:id="25"/>
+      <w:bookmarkEnd w:id="24"/>
+    </w:p>
+    <w:p>
+      <w:bookmarkStart w:id="26" w:name="_Toc361823759"/>
+      <w:bookmarkStart w:id="27" w:name="_Toc361824284"/>
+      <w:bookmarkStart w:id="28" w:name="_Toc361933175"/>
       <w:bookmarkEnd w:id="26"/>
       <w:bookmarkEnd w:id="27"/>
+      <w:bookmarkEnd w:id="28"/>
       <w:r>
         <w:t xml:space="preserve">User documentation for the 1.0 version of the schema can be found at </w:t>
       </w:r>
@@ -3708,11 +3694,11 @@
       <w:pPr>
         <w:pStyle w:val="Heading1"/>
       </w:pPr>
-      <w:bookmarkStart w:id="28" w:name="_Toc516835517"/>
+      <w:bookmarkStart w:id="29" w:name="_Toc516835517"/>
       <w:r>
         <w:t>What Has Not Changed</w:t>
       </w:r>
-      <w:bookmarkEnd w:id="28"/>
+      <w:bookmarkEnd w:id="29"/>
     </w:p>
     <w:p>
       <w:r>
@@ -3872,12 +3858,12 @@
         </w:numPr>
       </w:pPr>
       <w:r>
+        <w:lastRenderedPageBreak/>
         <w:t>Referencing Model</w:t>
       </w:r>
     </w:p>
     <w:p>
       <w:r>
-        <w:lastRenderedPageBreak/>
         <w:t>Many</w:t>
       </w:r>
       <w:r>
@@ -3913,19 +3899,19 @@
       <w:pPr>
         <w:pStyle w:val="Heading1"/>
       </w:pPr>
-      <w:bookmarkStart w:id="29" w:name="_Toc516835518"/>
-      <w:bookmarkEnd w:id="24"/>
+      <w:bookmarkStart w:id="30" w:name="_Toc516835518"/>
+      <w:bookmarkEnd w:id="25"/>
       <w:r>
         <w:t>Schema Changes</w:t>
       </w:r>
-      <w:bookmarkEnd w:id="29"/>
+      <w:bookmarkEnd w:id="30"/>
     </w:p>
     <w:p>
       <w:pPr>
         <w:pStyle w:val="Heading2"/>
         <w:ind w:left="540" w:hanging="540"/>
       </w:pPr>
-      <w:bookmarkStart w:id="30" w:name="_Toc516835519"/>
+      <w:bookmarkStart w:id="31" w:name="_Toc516835519"/>
       <w:r>
         <w:t xml:space="preserve">Changed </w:t>
       </w:r>
@@ -3935,7 +3921,7 @@
       <w:r>
         <w:t>s</w:t>
       </w:r>
-      <w:bookmarkEnd w:id="30"/>
+      <w:bookmarkEnd w:id="31"/>
       <w:r>
         <w:t xml:space="preserve"> </w:t>
       </w:r>
@@ -3979,7 +3965,7 @@
       <w:pPr>
         <w:pStyle w:val="Heading3"/>
       </w:pPr>
-      <w:bookmarkStart w:id="31" w:name="_Toc516835520"/>
+      <w:bookmarkStart w:id="32" w:name="_Toc516835520"/>
       <w:r>
         <w:t>Table</w:t>
       </w:r>
@@ -3992,7 +3978,7 @@
       <w:r>
         <w:t xml:space="preserve"> and Indexes</w:t>
       </w:r>
-      <w:bookmarkEnd w:id="31"/>
+      <w:bookmarkEnd w:id="32"/>
     </w:p>
     <w:p>
       <w:pPr>
@@ -4012,7 +3998,15 @@
         <w:t xml:space="preserve">The 1.0 model for a Table of Contents </w:t>
       </w:r>
       <w:r>
-        <w:t>(ToC)</w:t>
+        <w:t>(</w:t>
+      </w:r>
+      <w:proofErr w:type="spellStart"/>
+      <w:r>
+        <w:t>ToC</w:t>
+      </w:r>
+      <w:proofErr w:type="spellEnd"/>
+      <w:r>
+        <w:t>)</w:t>
       </w:r>
       <w:r>
         <w:t xml:space="preserve"> was format</w:t>
@@ -4042,7 +4036,15 @@
         <w:t xml:space="preserve">where </w:t>
       </w:r>
       <w:r>
-        <w:t xml:space="preserve">a ToC consists of a set of </w:t>
+        <w:t xml:space="preserve">a </w:t>
+      </w:r>
+      <w:proofErr w:type="spellStart"/>
+      <w:r>
+        <w:t>ToC</w:t>
+      </w:r>
+      <w:proofErr w:type="spellEnd"/>
+      <w:r>
+        <w:t xml:space="preserve"> consists of a set of </w:t>
       </w:r>
       <w:r>
         <w:t>“</w:t>
@@ -4095,12 +4097,14 @@
         </w:rPr>
         <w:t>&lt;</w:t>
       </w:r>
+      <w:proofErr w:type="spellStart"/>
       <w:r>
         <w:rPr>
           <w:rFonts w:cstheme="minorHAnsi"/>
         </w:rPr>
         <w:t>referenceItem</w:t>
       </w:r>
+      <w:proofErr w:type="spellEnd"/>
       <w:r>
         <w:rPr>
           <w:rFonts w:cstheme="minorHAnsi"/>
@@ -4123,7 +4127,43 @@
           <w:i/>
           <w:color w:val="000000" w:themeColor="text1"/>
         </w:rPr>
-        <w:t>refers to specific content in the document (versus a concept or a grouping). The referenceItem may also contain lower level referenceItems if the content being referred to contains lower level content.</w:t>
+        <w:t xml:space="preserve">refers to specific content in the document (versus a concept or a grouping). The </w:t>
+      </w:r>
+      <w:proofErr w:type="spellStart"/>
+      <w:r>
+        <w:rPr>
+          <w:rFonts w:cstheme="minorHAnsi"/>
+          <w:i/>
+          <w:color w:val="000000" w:themeColor="text1"/>
+        </w:rPr>
+        <w:t>referenceItem</w:t>
+      </w:r>
+      <w:proofErr w:type="spellEnd"/>
+      <w:r>
+        <w:rPr>
+          <w:rFonts w:cstheme="minorHAnsi"/>
+          <w:i/>
+          <w:color w:val="000000" w:themeColor="text1"/>
+        </w:rPr>
+        <w:t xml:space="preserve"> may also contain lower level </w:t>
+      </w:r>
+      <w:proofErr w:type="spellStart"/>
+      <w:r>
+        <w:rPr>
+          <w:rFonts w:cstheme="minorHAnsi"/>
+          <w:i/>
+          <w:color w:val="000000" w:themeColor="text1"/>
+        </w:rPr>
+        <w:t>referenceItems</w:t>
+      </w:r>
+      <w:proofErr w:type="spellEnd"/>
+      <w:r>
+        <w:rPr>
+          <w:rFonts w:cstheme="minorHAnsi"/>
+          <w:i/>
+          <w:color w:val="000000" w:themeColor="text1"/>
+        </w:rPr>
+        <w:t xml:space="preserve"> if the content being referred to contains lower level content.</w:t>
       </w:r>
     </w:p>
     <w:p>
@@ -4147,12 +4187,14 @@
         </w:rPr>
         <w:t>&lt;</w:t>
       </w:r>
+      <w:proofErr w:type="spellStart"/>
       <w:r>
         <w:rPr>
           <w:rFonts w:cstheme="minorHAnsi"/>
         </w:rPr>
         <w:t>headingItem</w:t>
       </w:r>
+      <w:proofErr w:type="spellEnd"/>
       <w:r>
         <w:rPr>
           <w:rFonts w:cstheme="minorHAnsi"/>
@@ -4200,12 +4242,14 @@
         </w:rPr>
         <w:t>&lt;</w:t>
       </w:r>
+      <w:proofErr w:type="spellStart"/>
       <w:r>
         <w:rPr>
           <w:rFonts w:cstheme="minorHAnsi"/>
         </w:rPr>
         <w:t>groupItem</w:t>
       </w:r>
+      <w:proofErr w:type="spellEnd"/>
       <w:r>
         <w:rPr>
           <w:rFonts w:cstheme="minorHAnsi"/>
@@ -4228,8 +4272,108 @@
           <w:i/>
           <w:color w:val="000000" w:themeColor="text1"/>
         </w:rPr>
-        <w:t>an item in a ToCIndex that collects a number of referenceItems or other groupItems under a heading. The groupItem may or may not refer to a specific place in the document. groupItems may also contain nested groupItems</w:t>
-      </w:r>
+        <w:t xml:space="preserve">an item in a </w:t>
+      </w:r>
+      <w:proofErr w:type="spellStart"/>
+      <w:r>
+        <w:rPr>
+          <w:rFonts w:cstheme="minorHAnsi"/>
+          <w:i/>
+          <w:color w:val="000000" w:themeColor="text1"/>
+        </w:rPr>
+        <w:t>ToCIndex</w:t>
+      </w:r>
+      <w:proofErr w:type="spellEnd"/>
+      <w:r>
+        <w:rPr>
+          <w:rFonts w:cstheme="minorHAnsi"/>
+          <w:i/>
+          <w:color w:val="000000" w:themeColor="text1"/>
+        </w:rPr>
+        <w:t xml:space="preserve"> that collects a number of </w:t>
+      </w:r>
+      <w:proofErr w:type="spellStart"/>
+      <w:r>
+        <w:rPr>
+          <w:rFonts w:cstheme="minorHAnsi"/>
+          <w:i/>
+          <w:color w:val="000000" w:themeColor="text1"/>
+        </w:rPr>
+        <w:t>referenceItems</w:t>
+      </w:r>
+      <w:proofErr w:type="spellEnd"/>
+      <w:r>
+        <w:rPr>
+          <w:rFonts w:cstheme="minorHAnsi"/>
+          <w:i/>
+          <w:color w:val="000000" w:themeColor="text1"/>
+        </w:rPr>
+        <w:t xml:space="preserve"> or other </w:t>
+      </w:r>
+      <w:proofErr w:type="spellStart"/>
+      <w:r>
+        <w:rPr>
+          <w:rFonts w:cstheme="minorHAnsi"/>
+          <w:i/>
+          <w:color w:val="000000" w:themeColor="text1"/>
+        </w:rPr>
+        <w:t>groupItems</w:t>
+      </w:r>
+      <w:proofErr w:type="spellEnd"/>
+      <w:r>
+        <w:rPr>
+          <w:rFonts w:cstheme="minorHAnsi"/>
+          <w:i/>
+          <w:color w:val="000000" w:themeColor="text1"/>
+        </w:rPr>
+        <w:t xml:space="preserve"> under a heading. The </w:t>
+      </w:r>
+      <w:proofErr w:type="spellStart"/>
+      <w:r>
+        <w:rPr>
+          <w:rFonts w:cstheme="minorHAnsi"/>
+          <w:i/>
+          <w:color w:val="000000" w:themeColor="text1"/>
+        </w:rPr>
+        <w:t>groupItem</w:t>
+      </w:r>
+      <w:proofErr w:type="spellEnd"/>
+      <w:r>
+        <w:rPr>
+          <w:rFonts w:cstheme="minorHAnsi"/>
+          <w:i/>
+          <w:color w:val="000000" w:themeColor="text1"/>
+        </w:rPr>
+        <w:t xml:space="preserve"> may or may not refer to a specific place in the document. </w:t>
+      </w:r>
+      <w:proofErr w:type="spellStart"/>
+      <w:r>
+        <w:rPr>
+          <w:rFonts w:cstheme="minorHAnsi"/>
+          <w:i/>
+          <w:color w:val="000000" w:themeColor="text1"/>
+        </w:rPr>
+        <w:t>groupItems</w:t>
+      </w:r>
+      <w:proofErr w:type="spellEnd"/>
+      <w:r>
+        <w:rPr>
+          <w:rFonts w:cstheme="minorHAnsi"/>
+          <w:i/>
+          <w:color w:val="000000" w:themeColor="text1"/>
+        </w:rPr>
+        <w:t xml:space="preserve"> may also contain nested </w:t>
+      </w:r>
+      <w:proofErr w:type="spellStart"/>
+      <w:r>
+        <w:rPr>
+          <w:rFonts w:cstheme="minorHAnsi"/>
+          <w:i/>
+          <w:color w:val="000000" w:themeColor="text1"/>
+        </w:rPr>
+        <w:t>groupItems</w:t>
+      </w:r>
+      <w:proofErr w:type="spellEnd"/>
       <w:r>
         <w:rPr>
           <w:rFonts w:cstheme="minorHAnsi"/>
@@ -4434,8 +4578,15 @@
     <w:p/>
     <w:p>
       <w:r>
-        <w:lastRenderedPageBreak/>
-        <w:t>Below are two examples of this ToC model.</w:t>
+        <w:t xml:space="preserve">Below are two examples of this </w:t>
+      </w:r>
+      <w:proofErr w:type="spellStart"/>
+      <w:r>
+        <w:t>ToC</w:t>
+      </w:r>
+      <w:proofErr w:type="spellEnd"/>
+      <w:r>
+        <w:t xml:space="preserve"> model.</w:t>
       </w:r>
     </w:p>
     <w:p>
@@ -4570,6 +4721,7 @@
         <w:rPr>
           <w:noProof/>
         </w:rPr>
+        <w:lastRenderedPageBreak/>
         <w:drawing>
           <wp:inline distT="0" distB="0" distL="0" distR="0" wp14:anchorId="11CBFB71" wp14:editId="1E10C24F">
             <wp:extent cx="5526157" cy="1763529"/>
@@ -4609,7 +4761,6 @@
     </w:p>
     <w:p>
       <w:r>
-        <w:lastRenderedPageBreak/>
         <w:t>E</w:t>
       </w:r>
       <w:r>
@@ -4639,14 +4790,142 @@
         <w:rPr>
           <w:b/>
         </w:rPr>
-        <w:t>index, tableOfTitlesAndChapters, listOfAgencies, listOfSectionsAffected</w:t>
-      </w:r>
-      <w:r>
-        <w:rPr>
-          <w:b/>
-        </w:rPr>
-        <w:t>, listOfBillsEnacted, listOfPublicLaws, listOfPrivateLaws, listOfConcurrentResolutions, listOfProclamations, popularNameIndex, subjectIndex</w:t>
-      </w:r>
+        <w:t xml:space="preserve">index, </w:t>
+      </w:r>
+      <w:proofErr w:type="spellStart"/>
+      <w:r>
+        <w:rPr>
+          <w:b/>
+        </w:rPr>
+        <w:t>tableOfTitlesAndChapters</w:t>
+      </w:r>
+      <w:proofErr w:type="spellEnd"/>
+      <w:r>
+        <w:rPr>
+          <w:b/>
+        </w:rPr>
+        <w:t xml:space="preserve">, </w:t>
+      </w:r>
+      <w:proofErr w:type="spellStart"/>
+      <w:r>
+        <w:rPr>
+          <w:b/>
+        </w:rPr>
+        <w:t>listOfAgencies</w:t>
+      </w:r>
+      <w:proofErr w:type="spellEnd"/>
+      <w:r>
+        <w:rPr>
+          <w:b/>
+        </w:rPr>
+        <w:t xml:space="preserve">, </w:t>
+      </w:r>
+      <w:proofErr w:type="spellStart"/>
+      <w:r>
+        <w:rPr>
+          <w:b/>
+        </w:rPr>
+        <w:t>listOfSectionsAffected</w:t>
+      </w:r>
+      <w:proofErr w:type="spellEnd"/>
+      <w:r>
+        <w:rPr>
+          <w:b/>
+        </w:rPr>
+        <w:t xml:space="preserve">, </w:t>
+      </w:r>
+      <w:proofErr w:type="spellStart"/>
+      <w:r>
+        <w:rPr>
+          <w:b/>
+        </w:rPr>
+        <w:t>listOfBillsEnacted</w:t>
+      </w:r>
+      <w:proofErr w:type="spellEnd"/>
+      <w:r>
+        <w:rPr>
+          <w:b/>
+        </w:rPr>
+        <w:t xml:space="preserve">, </w:t>
+      </w:r>
+      <w:proofErr w:type="spellStart"/>
+      <w:r>
+        <w:rPr>
+          <w:b/>
+        </w:rPr>
+        <w:t>listOfPublicLaws</w:t>
+      </w:r>
+      <w:proofErr w:type="spellEnd"/>
+      <w:r>
+        <w:rPr>
+          <w:b/>
+        </w:rPr>
+        <w:t xml:space="preserve">, </w:t>
+      </w:r>
+      <w:proofErr w:type="spellStart"/>
+      <w:r>
+        <w:rPr>
+          <w:b/>
+        </w:rPr>
+        <w:t>listOfPrivateLaws</w:t>
+      </w:r>
+      <w:proofErr w:type="spellEnd"/>
+      <w:r>
+        <w:rPr>
+          <w:b/>
+        </w:rPr>
+        <w:t xml:space="preserve">, </w:t>
+      </w:r>
+      <w:proofErr w:type="spellStart"/>
+      <w:r>
+        <w:rPr>
+          <w:b/>
+        </w:rPr>
+        <w:t>listOfConcurrentResolutions</w:t>
+      </w:r>
+      <w:proofErr w:type="spellEnd"/>
+      <w:r>
+        <w:rPr>
+          <w:b/>
+        </w:rPr>
+        <w:t xml:space="preserve">, </w:t>
+      </w:r>
+      <w:proofErr w:type="spellStart"/>
+      <w:r>
+        <w:rPr>
+          <w:b/>
+        </w:rPr>
+        <w:t>listOfProclamations</w:t>
+      </w:r>
+      <w:proofErr w:type="spellEnd"/>
+      <w:r>
+        <w:rPr>
+          <w:b/>
+        </w:rPr>
+        <w:t xml:space="preserve">, </w:t>
+      </w:r>
+      <w:proofErr w:type="spellStart"/>
+      <w:r>
+        <w:rPr>
+          <w:b/>
+        </w:rPr>
+        <w:t>popularNameIndex</w:t>
+      </w:r>
+      <w:proofErr w:type="spellEnd"/>
+      <w:r>
+        <w:rPr>
+          <w:b/>
+        </w:rPr>
+        <w:t xml:space="preserve">, </w:t>
+      </w:r>
+      <w:proofErr w:type="spellStart"/>
+      <w:r>
+        <w:rPr>
+          <w:b/>
+        </w:rPr>
+        <w:t>subjectIndex</w:t>
+      </w:r>
+      <w:proofErr w:type="spellEnd"/>
     </w:p>
     <w:p>
       <w:pPr>
@@ -4657,14 +4936,14 @@
       <w:pPr>
         <w:pStyle w:val="Heading3"/>
       </w:pPr>
-      <w:bookmarkStart w:id="32" w:name="_Toc516835521"/>
+      <w:bookmarkStart w:id="33" w:name="_Toc516835521"/>
       <w:r>
         <w:t>N</w:t>
       </w:r>
       <w:r>
         <w:t>otes</w:t>
       </w:r>
-      <w:bookmarkEnd w:id="32"/>
+      <w:bookmarkEnd w:id="33"/>
     </w:p>
     <w:p>
       <w:r>
@@ -4702,13 +4981,34 @@
       <w:pPr>
         <w:pStyle w:val="Heading4"/>
       </w:pPr>
-      <w:r>
-        <w:t>NoteType Elements</w:t>
-      </w:r>
-    </w:p>
-    <w:p>
-      <w:r>
-        <w:t>A regular NoteType element is rendered directly in the main content flow. A U.S. Code note is an example of a NoteType element. Elements of this type are:</w:t>
+      <w:proofErr w:type="spellStart"/>
+      <w:r>
+        <w:t>NoteType</w:t>
+      </w:r>
+      <w:proofErr w:type="spellEnd"/>
+      <w:r>
+        <w:t xml:space="preserve"> Elements</w:t>
+      </w:r>
+    </w:p>
+    <w:p>
+      <w:r>
+        <w:t xml:space="preserve">A regular </w:t>
+      </w:r>
+      <w:proofErr w:type="spellStart"/>
+      <w:r>
+        <w:t>NoteType</w:t>
+      </w:r>
+      <w:proofErr w:type="spellEnd"/>
+      <w:r>
+        <w:t xml:space="preserve"> element is rendered directly in the main content flow. A U.S. Code note is an example of a </w:t>
+      </w:r>
+      <w:proofErr w:type="spellStart"/>
+      <w:r>
+        <w:t>NoteType</w:t>
+      </w:r>
+      <w:proofErr w:type="spellEnd"/>
+      <w:r>
+        <w:t xml:space="preserve"> element. Elements of this type are:</w:t>
       </w:r>
     </w:p>
     <w:p>
@@ -4719,7 +5019,39 @@
         </w:rPr>
       </w:pPr>
       <w:r>
-        <w:t>note, sourceCredit, statutoryNote, editorialNote, changeNote,</w:t>
+        <w:t xml:space="preserve">note, </w:t>
+      </w:r>
+      <w:proofErr w:type="spellStart"/>
+      <w:r>
+        <w:t>sourceCredit</w:t>
+      </w:r>
+      <w:proofErr w:type="spellEnd"/>
+      <w:r>
+        <w:t xml:space="preserve">, </w:t>
+      </w:r>
+      <w:proofErr w:type="spellStart"/>
+      <w:r>
+        <w:t>statutoryNote</w:t>
+      </w:r>
+      <w:proofErr w:type="spellEnd"/>
+      <w:r>
+        <w:t xml:space="preserve">, </w:t>
+      </w:r>
+      <w:proofErr w:type="spellStart"/>
+      <w:r>
+        <w:t>editorialNote</w:t>
+      </w:r>
+      <w:proofErr w:type="spellEnd"/>
+      <w:r>
+        <w:t xml:space="preserve">, </w:t>
+      </w:r>
+      <w:proofErr w:type="spellStart"/>
+      <w:r>
+        <w:t>changeNote</w:t>
+      </w:r>
+      <w:proofErr w:type="spellEnd"/>
+      <w:r>
+        <w:t>,</w:t>
       </w:r>
       <w:r>
         <w:rPr>
@@ -4731,20 +5063,139 @@
         <w:rPr>
           <w:b/>
         </w:rPr>
-        <w:t>authority, source, effectiveDateNote, frDocID, billingCode, editionNote, organizationNote, citationNote, explanationNote, findingAidsNote</w:t>
-      </w:r>
+        <w:t xml:space="preserve">authority, source, </w:t>
+      </w:r>
+      <w:proofErr w:type="spellStart"/>
+      <w:r>
+        <w:rPr>
+          <w:b/>
+        </w:rPr>
+        <w:t>effectiveDateNote</w:t>
+      </w:r>
+      <w:proofErr w:type="spellEnd"/>
+      <w:r>
+        <w:rPr>
+          <w:b/>
+        </w:rPr>
+        <w:t xml:space="preserve">, </w:t>
+      </w:r>
+      <w:proofErr w:type="spellStart"/>
+      <w:r>
+        <w:rPr>
+          <w:b/>
+        </w:rPr>
+        <w:t>frDocID</w:t>
+      </w:r>
+      <w:proofErr w:type="spellEnd"/>
+      <w:r>
+        <w:rPr>
+          <w:b/>
+        </w:rPr>
+        <w:t xml:space="preserve">, </w:t>
+      </w:r>
+      <w:proofErr w:type="spellStart"/>
+      <w:r>
+        <w:rPr>
+          <w:b/>
+        </w:rPr>
+        <w:t>billingCode</w:t>
+      </w:r>
+      <w:proofErr w:type="spellEnd"/>
+      <w:r>
+        <w:rPr>
+          <w:b/>
+        </w:rPr>
+        <w:t xml:space="preserve">, </w:t>
+      </w:r>
+      <w:proofErr w:type="spellStart"/>
+      <w:r>
+        <w:rPr>
+          <w:b/>
+        </w:rPr>
+        <w:t>editionNote</w:t>
+      </w:r>
+      <w:proofErr w:type="spellEnd"/>
+      <w:r>
+        <w:rPr>
+          <w:b/>
+        </w:rPr>
+        <w:t xml:space="preserve">, </w:t>
+      </w:r>
+      <w:proofErr w:type="spellStart"/>
+      <w:r>
+        <w:rPr>
+          <w:b/>
+        </w:rPr>
+        <w:t>organizationNote</w:t>
+      </w:r>
+      <w:proofErr w:type="spellEnd"/>
+      <w:r>
+        <w:rPr>
+          <w:b/>
+        </w:rPr>
+        <w:t xml:space="preserve">, </w:t>
+      </w:r>
+      <w:proofErr w:type="spellStart"/>
+      <w:r>
+        <w:rPr>
+          <w:b/>
+        </w:rPr>
+        <w:t>citationNote</w:t>
+      </w:r>
+      <w:proofErr w:type="spellEnd"/>
+      <w:r>
+        <w:rPr>
+          <w:b/>
+        </w:rPr>
+        <w:t xml:space="preserve">, </w:t>
+      </w:r>
+      <w:proofErr w:type="spellStart"/>
+      <w:r>
+        <w:rPr>
+          <w:b/>
+        </w:rPr>
+        <w:t>explanationNote</w:t>
+      </w:r>
+      <w:proofErr w:type="spellEnd"/>
+      <w:r>
+        <w:rPr>
+          <w:b/>
+        </w:rPr>
+        <w:t xml:space="preserve">, </w:t>
+      </w:r>
+      <w:proofErr w:type="spellStart"/>
+      <w:r>
+        <w:rPr>
+          <w:b/>
+        </w:rPr>
+        <w:t>findingAidsNote</w:t>
+      </w:r>
+      <w:proofErr w:type="spellEnd"/>
     </w:p>
     <w:p>
       <w:pPr>
         <w:pStyle w:val="Heading4"/>
       </w:pPr>
-      <w:r>
-        <w:t>PositionNotetype elements</w:t>
-      </w:r>
-    </w:p>
-    <w:p>
-      <w:r>
-        <w:t>The content of a PositionedNoteType element is rendered at a different position from where it logically refers.  A footnote is an example of a positioned note. The positioned note has attributes for where it should be rendered. Elements of this type are:</w:t>
+      <w:proofErr w:type="spellStart"/>
+      <w:r>
+        <w:t>PositionNotetype</w:t>
+      </w:r>
+      <w:proofErr w:type="spellEnd"/>
+      <w:r>
+        <w:t xml:space="preserve"> elements</w:t>
+      </w:r>
+    </w:p>
+    <w:p>
+      <w:r>
+        <w:t xml:space="preserve">The content of a </w:t>
+      </w:r>
+      <w:proofErr w:type="spellStart"/>
+      <w:r>
+        <w:t>PositionedNoteType</w:t>
+      </w:r>
+      <w:proofErr w:type="spellEnd"/>
+      <w:r>
+        <w:t xml:space="preserve"> element is rendered at a different position from where it logically refers.  A footnote is an example of a positioned note. The positioned note has attributes for where it should be rendered. Elements of this type are:</w:t>
       </w:r>
     </w:p>
     <w:p>
@@ -4754,11 +5205,47 @@
       <w:r>
         <w:t xml:space="preserve">footnote, </w:t>
       </w:r>
-      <w:r>
-        <w:rPr>
-          <w:b/>
-        </w:rPr>
-        <w:t>sidenote, leftRunningHead, rightRunningHead, ear</w:t>
+      <w:proofErr w:type="spellStart"/>
+      <w:r>
+        <w:rPr>
+          <w:b/>
+        </w:rPr>
+        <w:t>sidenote</w:t>
+      </w:r>
+      <w:proofErr w:type="spellEnd"/>
+      <w:r>
+        <w:rPr>
+          <w:b/>
+        </w:rPr>
+        <w:t xml:space="preserve">, </w:t>
+      </w:r>
+      <w:proofErr w:type="spellStart"/>
+      <w:r>
+        <w:rPr>
+          <w:b/>
+        </w:rPr>
+        <w:t>leftRunningHead</w:t>
+      </w:r>
+      <w:proofErr w:type="spellEnd"/>
+      <w:r>
+        <w:rPr>
+          <w:b/>
+        </w:rPr>
+        <w:t xml:space="preserve">, </w:t>
+      </w:r>
+      <w:proofErr w:type="spellStart"/>
+      <w:r>
+        <w:rPr>
+          <w:b/>
+        </w:rPr>
+        <w:t>rightRunningHead</w:t>
+      </w:r>
+      <w:proofErr w:type="spellEnd"/>
+      <w:r>
+        <w:rPr>
+          <w:b/>
+        </w:rPr>
+        <w:t>, ear</w:t>
       </w:r>
       <w:r>
         <w:rPr>
@@ -4771,7 +5258,21 @@
         <w:rPr>
           <w:b/>
         </w:rPr>
-        <w:t>, endMarker, page, line</w:t>
+        <w:t xml:space="preserve">, </w:t>
+      </w:r>
+      <w:proofErr w:type="spellStart"/>
+      <w:r>
+        <w:rPr>
+          <w:b/>
+        </w:rPr>
+        <w:t>endMarker</w:t>
+      </w:r>
+      <w:proofErr w:type="spellEnd"/>
+      <w:r>
+        <w:rPr>
+          <w:b/>
+        </w:rPr>
+        <w:t>, page, line</w:t>
       </w:r>
     </w:p>
     <w:p>
@@ -4779,21 +5280,21 @@
         <w:pStyle w:val="Heading2"/>
         <w:ind w:left="540" w:hanging="540"/>
       </w:pPr>
-      <w:bookmarkStart w:id="33" w:name="_Toc516835522"/>
+      <w:bookmarkStart w:id="34" w:name="_Toc516835522"/>
       <w:r>
         <w:t>New Models</w:t>
       </w:r>
-      <w:bookmarkEnd w:id="33"/>
+      <w:bookmarkEnd w:id="34"/>
     </w:p>
     <w:p>
       <w:pPr>
         <w:pStyle w:val="Heading3"/>
       </w:pPr>
-      <w:bookmarkStart w:id="34" w:name="_Toc516835523"/>
+      <w:bookmarkStart w:id="35" w:name="_Toc516835523"/>
       <w:r>
         <w:t>Collections</w:t>
       </w:r>
-      <w:bookmarkEnd w:id="34"/>
+      <w:bookmarkEnd w:id="35"/>
     </w:p>
     <w:p>
       <w:pPr>
@@ -4812,9 +5313,11 @@
       <w:r>
         <w:t>collection of other sub-documents.  In fact, a daily issue of the Federal Register is a collection of collections. In order to support this type of document, USLM 2.0 introduces a new “</w:t>
       </w:r>
+      <w:proofErr w:type="spellStart"/>
       <w:r>
         <w:t>CollectionType</w:t>
       </w:r>
+      <w:proofErr w:type="spellEnd"/>
       <w:r>
         <w:t>”</w:t>
       </w:r>
@@ -4849,6 +5352,7 @@
           <w:iCs/>
           <w:color w:val="000000" w:themeColor="text1"/>
         </w:rPr>
+        <w:lastRenderedPageBreak/>
         <w:t>The collection core type is the basic element in a document that is a collection of items, potentially from external sources. Collections may contain individual items and/or other collections.</w:t>
       </w:r>
     </w:p>
@@ -4859,8 +5363,13 @@
     </w:p>
     <w:p>
       <w:r>
-        <w:t>The following elements are instances of CollectionType</w:t>
-      </w:r>
+        <w:t xml:space="preserve">The following elements are instances of </w:t>
+      </w:r>
+      <w:proofErr w:type="spellStart"/>
+      <w:r>
+        <w:t>CollectionType</w:t>
+      </w:r>
+      <w:proofErr w:type="spellEnd"/>
       <w:r>
         <w:t>:</w:t>
       </w:r>
@@ -4876,12 +5385,89 @@
         <w:rPr>
           <w:b/>
         </w:rPr>
-        <w:t>notices, rules, proposedRules, presidentialDocs, agencyGroup, publicLaws, privateLaws, concurrentResolutions</w:t>
-      </w:r>
-    </w:p>
-    <w:p>
-      <w:r>
-        <w:lastRenderedPageBreak/>
+        <w:t xml:space="preserve">notices, rules, </w:t>
+      </w:r>
+      <w:proofErr w:type="spellStart"/>
+      <w:r>
+        <w:rPr>
+          <w:b/>
+        </w:rPr>
+        <w:t>proposedRules</w:t>
+      </w:r>
+      <w:proofErr w:type="spellEnd"/>
+      <w:r>
+        <w:rPr>
+          <w:b/>
+        </w:rPr>
+        <w:t xml:space="preserve">, </w:t>
+      </w:r>
+      <w:proofErr w:type="spellStart"/>
+      <w:r>
+        <w:rPr>
+          <w:b/>
+        </w:rPr>
+        <w:t>presidentialDocs</w:t>
+      </w:r>
+      <w:proofErr w:type="spellEnd"/>
+      <w:r>
+        <w:rPr>
+          <w:b/>
+        </w:rPr>
+        <w:t xml:space="preserve">, </w:t>
+      </w:r>
+      <w:proofErr w:type="spellStart"/>
+      <w:r>
+        <w:rPr>
+          <w:b/>
+        </w:rPr>
+        <w:t>agencyGroup</w:t>
+      </w:r>
+      <w:proofErr w:type="spellEnd"/>
+      <w:r>
+        <w:rPr>
+          <w:b/>
+        </w:rPr>
+        <w:t xml:space="preserve">, </w:t>
+      </w:r>
+      <w:proofErr w:type="spellStart"/>
+      <w:r>
+        <w:rPr>
+          <w:b/>
+        </w:rPr>
+        <w:t>publicLaws</w:t>
+      </w:r>
+      <w:proofErr w:type="spellEnd"/>
+      <w:r>
+        <w:rPr>
+          <w:b/>
+        </w:rPr>
+        <w:t xml:space="preserve">, </w:t>
+      </w:r>
+      <w:proofErr w:type="spellStart"/>
+      <w:r>
+        <w:rPr>
+          <w:b/>
+        </w:rPr>
+        <w:t>privateLaws</w:t>
+      </w:r>
+      <w:proofErr w:type="spellEnd"/>
+      <w:r>
+        <w:rPr>
+          <w:b/>
+        </w:rPr>
+        <w:t xml:space="preserve">, </w:t>
+      </w:r>
+      <w:proofErr w:type="spellStart"/>
+      <w:r>
+        <w:rPr>
+          <w:b/>
+        </w:rPr>
+        <w:t>concurrentResolutions</w:t>
+      </w:r>
+      <w:proofErr w:type="spellEnd"/>
+    </w:p>
+    <w:p>
+      <w:r>
         <w:t xml:space="preserve">Below is an example of </w:t>
       </w:r>
       <w:r>
@@ -4953,12 +5539,12 @@
       <w:pPr>
         <w:pStyle w:val="Heading3"/>
       </w:pPr>
-      <w:bookmarkStart w:id="35" w:name="_Toc516835524"/>
+      <w:bookmarkStart w:id="36" w:name="_Toc516835524"/>
       <w:r>
         <w:lastRenderedPageBreak/>
         <w:t>Lists</w:t>
       </w:r>
-      <w:bookmarkEnd w:id="35"/>
+      <w:bookmarkEnd w:id="36"/>
     </w:p>
     <w:p>
       <w:r>
@@ -5007,7 +5593,15 @@
         <w:t xml:space="preserve"> </w:t>
       </w:r>
       <w:r>
-        <w:t xml:space="preserve">are subtly different from XHTML. Thus </w:t>
+        <w:t xml:space="preserve">are subtly different from XHTML. </w:t>
+      </w:r>
+      <w:proofErr w:type="gramStart"/>
+      <w:r>
+        <w:t>Thus</w:t>
+      </w:r>
+      <w:proofErr w:type="gramEnd"/>
+      <w:r>
+        <w:t xml:space="preserve"> </w:t>
       </w:r>
       <w:r>
         <w:t>it was determined that USLM 2.0 needs to have a simple model</w:t>
@@ -5032,18 +5626,59 @@
           <w:b/>
           <w:color w:val="000000" w:themeColor="text1"/>
         </w:rPr>
-        <w:t>list, listItem, listContent</w:t>
-      </w:r>
+        <w:t xml:space="preserve">list, </w:t>
+      </w:r>
+      <w:proofErr w:type="spellStart"/>
+      <w:r>
+        <w:rPr>
+          <w:b/>
+          <w:color w:val="000000" w:themeColor="text1"/>
+        </w:rPr>
+        <w:t>listHeading</w:t>
+      </w:r>
+      <w:proofErr w:type="spellEnd"/>
+      <w:r>
+        <w:rPr>
+          <w:b/>
+          <w:color w:val="000000" w:themeColor="text1"/>
+        </w:rPr>
+        <w:t xml:space="preserve">, </w:t>
+      </w:r>
+      <w:proofErr w:type="spellStart"/>
+      <w:r>
+        <w:rPr>
+          <w:b/>
+          <w:color w:val="000000" w:themeColor="text1"/>
+        </w:rPr>
+        <w:t>listItem</w:t>
+      </w:r>
+      <w:proofErr w:type="spellEnd"/>
+      <w:r>
+        <w:rPr>
+          <w:b/>
+          <w:color w:val="000000" w:themeColor="text1"/>
+        </w:rPr>
+        <w:t xml:space="preserve">, </w:t>
+      </w:r>
+      <w:proofErr w:type="spellStart"/>
+      <w:r>
+        <w:rPr>
+          <w:b/>
+          <w:color w:val="000000" w:themeColor="text1"/>
+        </w:rPr>
+        <w:t>listContent</w:t>
+      </w:r>
+      <w:proofErr w:type="spellEnd"/>
     </w:p>
     <w:p>
       <w:pPr>
         <w:pStyle w:val="Heading3"/>
       </w:pPr>
-      <w:bookmarkStart w:id="36" w:name="_Toc516835525"/>
+      <w:bookmarkStart w:id="37" w:name="_Toc516835525"/>
       <w:r>
         <w:t>Preface</w:t>
       </w:r>
-      <w:bookmarkEnd w:id="36"/>
+      <w:bookmarkEnd w:id="37"/>
     </w:p>
     <w:p>
       <w:r>
@@ -5168,7 +5803,15 @@
         <w:t xml:space="preserve">See the illustration below. </w:t>
       </w:r>
       <w:r>
-        <w:t>The content model for &lt;preface&gt; allows the same PropertyType elements as the &lt;meta&gt; section, a table of contents, notes</w:t>
+        <w:t xml:space="preserve">The content model for &lt;preface&gt; allows the same </w:t>
+      </w:r>
+      <w:proofErr w:type="spellStart"/>
+      <w:r>
+        <w:t>PropertyType</w:t>
+      </w:r>
+      <w:proofErr w:type="spellEnd"/>
+      <w:r>
+        <w:t xml:space="preserve"> elements as the &lt;meta&gt; section, a table of contents, notes</w:t>
       </w:r>
       <w:r>
         <w:t>,</w:t>
@@ -5202,7 +5845,7 @@
       <w:pPr>
         <w:pStyle w:val="Heading3"/>
       </w:pPr>
-      <w:bookmarkStart w:id="37" w:name="_Toc516835526"/>
+      <w:bookmarkStart w:id="38" w:name="_Toc516835526"/>
       <w:r>
         <w:t>Back</w:t>
       </w:r>
@@ -5212,7 +5855,7 @@
       <w:r>
         <w:t>Matter</w:t>
       </w:r>
-      <w:bookmarkEnd w:id="37"/>
+      <w:bookmarkEnd w:id="38"/>
     </w:p>
     <w:p>
       <w:r>
@@ -5268,11 +5911,11 @@
       <w:pPr>
         <w:pStyle w:val="Heading3"/>
       </w:pPr>
-      <w:bookmarkStart w:id="38" w:name="_Toc516835527"/>
+      <w:bookmarkStart w:id="39" w:name="_Toc516835527"/>
       <w:r>
         <w:t>Rule Preamble</w:t>
       </w:r>
-      <w:bookmarkEnd w:id="38"/>
+      <w:bookmarkEnd w:id="39"/>
     </w:p>
     <w:p>
       <w:r>
@@ -5298,11 +5941,11 @@
       <w:pPr>
         <w:pStyle w:val="Heading3"/>
       </w:pPr>
-      <w:bookmarkStart w:id="39" w:name="_Toc516835528"/>
+      <w:bookmarkStart w:id="40" w:name="_Toc516835528"/>
       <w:r>
         <w:t>Appropriations</w:t>
       </w:r>
-      <w:bookmarkEnd w:id="39"/>
+      <w:bookmarkEnd w:id="40"/>
     </w:p>
     <w:p>
       <w:r>
@@ -5410,6 +6053,7 @@
       <w:r>
         <w:tab/>
       </w:r>
+      <w:proofErr w:type="gramStart"/>
       <w:r>
         <w:rPr>
           <w:rFonts w:asciiTheme="majorHAnsi" w:eastAsiaTheme="majorEastAsia" w:hAnsiTheme="majorHAnsi" w:cstheme="majorBidi"/>
@@ -5419,7 +6063,19 @@
           <w:iCs/>
           <w:color w:val="000000" w:themeColor="text1"/>
         </w:rPr>
-        <w:t>The level attribute specifies which level the appropriations element is. This corresponds to major, intermediate, and small in the Bill</w:t>
+        <w:t>The</w:t>
+      </w:r>
+      <w:proofErr w:type="gramEnd"/>
+      <w:r>
+        <w:rPr>
+          <w:rFonts w:asciiTheme="majorHAnsi" w:eastAsiaTheme="majorEastAsia" w:hAnsiTheme="majorHAnsi" w:cstheme="majorBidi"/>
+          <w:b/>
+          <w:bCs/>
+          <w:i/>
+          <w:iCs/>
+          <w:color w:val="000000" w:themeColor="text1"/>
+        </w:rPr>
+        <w:t xml:space="preserve"> level attribute specifies which level the appropriations element is. This corresponds to major, intermediate, and small in the Bill</w:t>
       </w:r>
       <w:r>
         <w:rPr>
@@ -5473,11 +6129,17 @@
         </w:rPr>
       </w:pPr>
       <w:r>
-        <w:t>@forType</w:t>
-      </w:r>
+        <w:t>@</w:t>
+      </w:r>
+      <w:proofErr w:type="spellStart"/>
+      <w:r>
+        <w:t>forType</w:t>
+      </w:r>
+      <w:proofErr w:type="spellEnd"/>
       <w:r>
         <w:tab/>
       </w:r>
+      <w:proofErr w:type="gramStart"/>
       <w:r>
         <w:rPr>
           <w:rFonts w:asciiTheme="majorHAnsi" w:eastAsiaTheme="majorEastAsia" w:hAnsiTheme="majorHAnsi" w:cstheme="majorBidi"/>
@@ -5487,7 +6149,43 @@
           <w:iCs/>
           <w:color w:val="000000" w:themeColor="text1"/>
         </w:rPr>
-        <w:t>The forType attribute defines which type of budget grouping the appropriation is for (for example, agency, bureau, or account).</w:t>
+        <w:t>The</w:t>
+      </w:r>
+      <w:proofErr w:type="gramEnd"/>
+      <w:r>
+        <w:rPr>
+          <w:rFonts w:asciiTheme="majorHAnsi" w:eastAsiaTheme="majorEastAsia" w:hAnsiTheme="majorHAnsi" w:cstheme="majorBidi"/>
+          <w:b/>
+          <w:bCs/>
+          <w:i/>
+          <w:iCs/>
+          <w:color w:val="000000" w:themeColor="text1"/>
+        </w:rPr>
+        <w:t xml:space="preserve"> </w:t>
+      </w:r>
+      <w:proofErr w:type="spellStart"/>
+      <w:r>
+        <w:rPr>
+          <w:rFonts w:asciiTheme="majorHAnsi" w:eastAsiaTheme="majorEastAsia" w:hAnsiTheme="majorHAnsi" w:cstheme="majorBidi"/>
+          <w:b/>
+          <w:bCs/>
+          <w:i/>
+          <w:iCs/>
+          <w:color w:val="000000" w:themeColor="text1"/>
+        </w:rPr>
+        <w:t>forType</w:t>
+      </w:r>
+      <w:proofErr w:type="spellEnd"/>
+      <w:r>
+        <w:rPr>
+          <w:rFonts w:asciiTheme="majorHAnsi" w:eastAsiaTheme="majorEastAsia" w:hAnsiTheme="majorHAnsi" w:cstheme="majorBidi"/>
+          <w:b/>
+          <w:bCs/>
+          <w:i/>
+          <w:iCs/>
+          <w:color w:val="000000" w:themeColor="text1"/>
+        </w:rPr>
+        <w:t xml:space="preserve"> attribute defines which type of budget grouping the appropriation is for (for example, agency, bureau, or account).</w:t>
       </w:r>
     </w:p>
     <w:p>
@@ -5508,11 +6206,17 @@
         </w:rPr>
       </w:pPr>
       <w:r>
-        <w:t>@forvalue</w:t>
-      </w:r>
+        <w:t>@</w:t>
+      </w:r>
+      <w:proofErr w:type="spellStart"/>
+      <w:r>
+        <w:t>forvalue</w:t>
+      </w:r>
+      <w:proofErr w:type="spellEnd"/>
       <w:r>
         <w:tab/>
       </w:r>
+      <w:proofErr w:type="gramStart"/>
       <w:r>
         <w:rPr>
           <w:rFonts w:asciiTheme="majorHAnsi" w:eastAsiaTheme="majorEastAsia" w:hAnsiTheme="majorHAnsi" w:cstheme="majorBidi"/>
@@ -5522,8 +6226,9 @@
           <w:iCs/>
           <w:color w:val="000000" w:themeColor="text1"/>
         </w:rPr>
-        <w:t xml:space="preserve">The forValue attribute defines which budget grouping the </w:t>
-      </w:r>
+        <w:t>The</w:t>
+      </w:r>
+      <w:proofErr w:type="gramEnd"/>
       <w:r>
         <w:rPr>
           <w:rFonts w:asciiTheme="majorHAnsi" w:eastAsiaTheme="majorEastAsia" w:hAnsiTheme="majorHAnsi" w:cstheme="majorBidi"/>
@@ -5533,8 +6238,9 @@
           <w:iCs/>
           <w:color w:val="000000" w:themeColor="text1"/>
         </w:rPr>
-        <w:t>a</w:t>
-      </w:r>
+        <w:t xml:space="preserve"> </w:t>
+      </w:r>
+      <w:proofErr w:type="spellStart"/>
       <w:r>
         <w:rPr>
           <w:rFonts w:asciiTheme="majorHAnsi" w:eastAsiaTheme="majorEastAsia" w:hAnsiTheme="majorHAnsi" w:cstheme="majorBidi"/>
@@ -5544,6 +6250,40 @@
           <w:iCs/>
           <w:color w:val="000000" w:themeColor="text1"/>
         </w:rPr>
+        <w:t>forValue</w:t>
+      </w:r>
+      <w:proofErr w:type="spellEnd"/>
+      <w:r>
+        <w:rPr>
+          <w:rFonts w:asciiTheme="majorHAnsi" w:eastAsiaTheme="majorEastAsia" w:hAnsiTheme="majorHAnsi" w:cstheme="majorBidi"/>
+          <w:b/>
+          <w:bCs/>
+          <w:i/>
+          <w:iCs/>
+          <w:color w:val="000000" w:themeColor="text1"/>
+        </w:rPr>
+        <w:t xml:space="preserve"> attribute defines which budget grouping the </w:t>
+      </w:r>
+      <w:r>
+        <w:rPr>
+          <w:rFonts w:asciiTheme="majorHAnsi" w:eastAsiaTheme="majorEastAsia" w:hAnsiTheme="majorHAnsi" w:cstheme="majorBidi"/>
+          <w:b/>
+          <w:bCs/>
+          <w:i/>
+          <w:iCs/>
+          <w:color w:val="000000" w:themeColor="text1"/>
+        </w:rPr>
+        <w:t>a</w:t>
+      </w:r>
+      <w:r>
+        <w:rPr>
+          <w:rFonts w:asciiTheme="majorHAnsi" w:eastAsiaTheme="majorEastAsia" w:hAnsiTheme="majorHAnsi" w:cstheme="majorBidi"/>
+          <w:b/>
+          <w:bCs/>
+          <w:i/>
+          <w:iCs/>
+          <w:color w:val="000000" w:themeColor="text1"/>
+        </w:rPr>
         <w:t>ppropriation is for. This could be a URI that points to a web page giving details of the agency or account, for example.</w:t>
       </w:r>
     </w:p>
@@ -5556,19 +6296,36 @@
           <w:smallCaps w:val="0"/>
         </w:rPr>
       </w:pPr>
-      <w:bookmarkStart w:id="40" w:name="_Toc516835529"/>
+      <w:bookmarkStart w:id="41" w:name="_Toc516835529"/>
       <w:r>
         <w:rPr>
           <w:bCs w:val="0"/>
           <w:smallCaps w:val="0"/>
         </w:rPr>
-        <w:t>New PropertyTypes</w:t>
-      </w:r>
-      <w:bookmarkEnd w:id="40"/>
-    </w:p>
-    <w:p>
-      <w:r>
-        <w:t>USLM 2.0 defines many more PropertyType elements</w:t>
+        <w:t xml:space="preserve">New </w:t>
+      </w:r>
+      <w:proofErr w:type="spellStart"/>
+      <w:r>
+        <w:rPr>
+          <w:bCs w:val="0"/>
+          <w:smallCaps w:val="0"/>
+        </w:rPr>
+        <w:t>PropertyTypes</w:t>
+      </w:r>
+      <w:bookmarkEnd w:id="41"/>
+      <w:proofErr w:type="spellEnd"/>
+    </w:p>
+    <w:p>
+      <w:r>
+        <w:t xml:space="preserve">USLM 2.0 defines many more </w:t>
+      </w:r>
+      <w:proofErr w:type="spellStart"/>
+      <w:r>
+        <w:t>PropertyType</w:t>
+      </w:r>
+      <w:proofErr w:type="spellEnd"/>
+      <w:r>
+        <w:t xml:space="preserve"> elements</w:t>
       </w:r>
       <w:r>
         <w:t>. These elements</w:t>
@@ -5596,18 +6353,272 @@
           <w:b/>
         </w:rPr>
       </w:pPr>
-      <w:r>
-        <w:rPr>
-          <w:b/>
-        </w:rPr>
-        <w:t>docStage, docPart, publicPrivate, congress, session, citableAs, enrolledDateline, starPrint, processedBy, actionDescription, actionInstruction, organization, volume, issue, startingPage, endingPage, startingProvision, endingProvision, provisionRange, affected, subject</w:t>
-      </w:r>
-      <w:r>
-        <w:rPr>
-          <w:b/>
-        </w:rPr>
-        <w:t>, coverTitle, coverText</w:t>
-      </w:r>
+      <w:proofErr w:type="spellStart"/>
+      <w:r>
+        <w:rPr>
+          <w:b/>
+        </w:rPr>
+        <w:t>docStage</w:t>
+      </w:r>
+      <w:proofErr w:type="spellEnd"/>
+      <w:r>
+        <w:rPr>
+          <w:b/>
+        </w:rPr>
+        <w:t xml:space="preserve">, </w:t>
+      </w:r>
+      <w:proofErr w:type="spellStart"/>
+      <w:r>
+        <w:rPr>
+          <w:b/>
+        </w:rPr>
+        <w:t>docPart</w:t>
+      </w:r>
+      <w:proofErr w:type="spellEnd"/>
+      <w:r>
+        <w:rPr>
+          <w:b/>
+        </w:rPr>
+        <w:t xml:space="preserve">, </w:t>
+      </w:r>
+      <w:proofErr w:type="spellStart"/>
+      <w:r>
+        <w:rPr>
+          <w:b/>
+        </w:rPr>
+        <w:t>publicPrivate</w:t>
+      </w:r>
+      <w:proofErr w:type="spellEnd"/>
+      <w:r>
+        <w:rPr>
+          <w:b/>
+        </w:rPr>
+        <w:t xml:space="preserve">, congress, session, </w:t>
+      </w:r>
+      <w:proofErr w:type="spellStart"/>
+      <w:r>
+        <w:rPr>
+          <w:b/>
+        </w:rPr>
+        <w:t>citableAs</w:t>
+      </w:r>
+      <w:proofErr w:type="spellEnd"/>
+      <w:r>
+        <w:rPr>
+          <w:b/>
+        </w:rPr>
+        <w:t xml:space="preserve">, </w:t>
+      </w:r>
+      <w:proofErr w:type="spellStart"/>
+      <w:r>
+        <w:rPr>
+          <w:b/>
+        </w:rPr>
+        <w:t>enrolledDateline</w:t>
+      </w:r>
+      <w:proofErr w:type="spellEnd"/>
+      <w:r>
+        <w:rPr>
+          <w:b/>
+        </w:rPr>
+        <w:t xml:space="preserve">, </w:t>
+      </w:r>
+      <w:proofErr w:type="spellStart"/>
+      <w:r>
+        <w:rPr>
+          <w:b/>
+        </w:rPr>
+        <w:t>starPrint</w:t>
+      </w:r>
+      <w:proofErr w:type="spellEnd"/>
+      <w:r>
+        <w:rPr>
+          <w:b/>
+        </w:rPr>
+        <w:t xml:space="preserve">, </w:t>
+      </w:r>
+      <w:proofErr w:type="spellStart"/>
+      <w:r>
+        <w:rPr>
+          <w:b/>
+        </w:rPr>
+        <w:t>processedBy</w:t>
+      </w:r>
+      <w:proofErr w:type="spellEnd"/>
+      <w:r>
+        <w:rPr>
+          <w:b/>
+        </w:rPr>
+        <w:t xml:space="preserve">, </w:t>
+      </w:r>
+      <w:proofErr w:type="spellStart"/>
+      <w:r>
+        <w:rPr>
+          <w:b/>
+        </w:rPr>
+        <w:t>actionDescription</w:t>
+      </w:r>
+      <w:proofErr w:type="spellEnd"/>
+      <w:r>
+        <w:rPr>
+          <w:b/>
+        </w:rPr>
+        <w:t xml:space="preserve">, </w:t>
+      </w:r>
+      <w:proofErr w:type="spellStart"/>
+      <w:r>
+        <w:rPr>
+          <w:b/>
+        </w:rPr>
+        <w:t>actionInstruction</w:t>
+      </w:r>
+      <w:proofErr w:type="spellEnd"/>
+      <w:r>
+        <w:rPr>
+          <w:b/>
+        </w:rPr>
+        <w:t xml:space="preserve">, organization, volume, issue, </w:t>
+      </w:r>
+      <w:proofErr w:type="spellStart"/>
+      <w:r>
+        <w:rPr>
+          <w:b/>
+        </w:rPr>
+        <w:t>startingPage</w:t>
+      </w:r>
+      <w:proofErr w:type="spellEnd"/>
+      <w:r>
+        <w:rPr>
+          <w:b/>
+        </w:rPr>
+        <w:t xml:space="preserve">, </w:t>
+      </w:r>
+      <w:proofErr w:type="spellStart"/>
+      <w:r>
+        <w:rPr>
+          <w:b/>
+        </w:rPr>
+        <w:t>endingPage</w:t>
+      </w:r>
+      <w:proofErr w:type="spellEnd"/>
+      <w:r>
+        <w:rPr>
+          <w:b/>
+        </w:rPr>
+        <w:t xml:space="preserve">, </w:t>
+      </w:r>
+      <w:proofErr w:type="spellStart"/>
+      <w:r>
+        <w:rPr>
+          <w:b/>
+        </w:rPr>
+        <w:t>startingProvision</w:t>
+      </w:r>
+      <w:proofErr w:type="spellEnd"/>
+      <w:r>
+        <w:rPr>
+          <w:b/>
+        </w:rPr>
+        <w:t xml:space="preserve">, </w:t>
+      </w:r>
+      <w:proofErr w:type="spellStart"/>
+      <w:r>
+        <w:rPr>
+          <w:b/>
+        </w:rPr>
+        <w:t>endingProvision</w:t>
+      </w:r>
+      <w:proofErr w:type="spellEnd"/>
+      <w:r>
+        <w:rPr>
+          <w:b/>
+        </w:rPr>
+        <w:t xml:space="preserve">, </w:t>
+      </w:r>
+      <w:proofErr w:type="spellStart"/>
+      <w:r>
+        <w:rPr>
+          <w:b/>
+        </w:rPr>
+        <w:t>provisionRange</w:t>
+      </w:r>
+      <w:proofErr w:type="spellEnd"/>
+      <w:r>
+        <w:rPr>
+          <w:b/>
+        </w:rPr>
+        <w:t>, affected, subject</w:t>
+      </w:r>
+      <w:r>
+        <w:rPr>
+          <w:b/>
+        </w:rPr>
+        <w:t xml:space="preserve">, </w:t>
+      </w:r>
+      <w:proofErr w:type="spellStart"/>
+      <w:r>
+        <w:rPr>
+          <w:b/>
+        </w:rPr>
+        <w:t>coverTitle</w:t>
+      </w:r>
+      <w:proofErr w:type="spellEnd"/>
+      <w:r>
+        <w:rPr>
+          <w:b/>
+        </w:rPr>
+        <w:t xml:space="preserve">, </w:t>
+      </w:r>
+      <w:proofErr w:type="spellStart"/>
+      <w:r>
+        <w:rPr>
+          <w:b/>
+        </w:rPr>
+        <w:t>coverText</w:t>
+      </w:r>
+      <w:proofErr w:type="spellEnd"/>
+      <w:r>
+        <w:rPr>
+          <w:b/>
+        </w:rPr>
+        <w:t xml:space="preserve">, </w:t>
+      </w:r>
+      <w:proofErr w:type="spellStart"/>
+      <w:r>
+        <w:rPr>
+          <w:b/>
+        </w:rPr>
+        <w:t>currentThroughPublicLaw</w:t>
+      </w:r>
+      <w:proofErr w:type="spellEnd"/>
+      <w:r>
+        <w:rPr>
+          <w:b/>
+        </w:rPr>
+        <w:t xml:space="preserve">, </w:t>
+      </w:r>
+      <w:proofErr w:type="spellStart"/>
+      <w:r>
+        <w:rPr>
+          <w:b/>
+        </w:rPr>
+        <w:t>containsShortTitle</w:t>
+      </w:r>
+      <w:proofErr w:type="spellEnd"/>
+      <w:r>
+        <w:rPr>
+          <w:b/>
+        </w:rPr>
+        <w:t xml:space="preserve">, </w:t>
+      </w:r>
+      <w:proofErr w:type="spellStart"/>
+      <w:r>
+        <w:rPr>
+          <w:b/>
+        </w:rPr>
+        <w:t>createdDate</w:t>
+      </w:r>
+      <w:proofErr w:type="spellEnd"/>
     </w:p>
     <w:p>
       <w:pPr>
@@ -5630,12 +6641,12 @@
         <w:pStyle w:val="Heading2"/>
         <w:ind w:left="540" w:hanging="540"/>
       </w:pPr>
-      <w:bookmarkStart w:id="41" w:name="_Toc516835530"/>
+      <w:bookmarkStart w:id="42" w:name="_Toc516835530"/>
       <w:r>
         <w:lastRenderedPageBreak/>
         <w:t>New Attributes</w:t>
       </w:r>
-      <w:bookmarkEnd w:id="41"/>
+      <w:bookmarkEnd w:id="42"/>
     </w:p>
     <w:p>
       <w:r>
@@ -5663,11 +6674,49 @@
       <w:r>
         <w:tab/>
       </w:r>
+      <w:proofErr w:type="gramStart"/>
       <w:r>
         <w:rPr>
           <w:i/>
         </w:rPr>
-        <w:t>The @styleType attribute is used to set the overall semantic type of the block. This has rendering implications. Only a small set of values is allowed, which were carried over from Bill DTD styles, such as “OLC” and “USC”.</w:t>
+        <w:t>The</w:t>
+      </w:r>
+      <w:proofErr w:type="gramEnd"/>
+      <w:r>
+        <w:rPr>
+          <w:i/>
+        </w:rPr>
+        <w:t xml:space="preserve"> @styleType attribute is used to set the overall semantic type of the block. This has rendering implications. Only a </w:t>
+      </w:r>
+      <w:r>
+        <w:rPr>
+          <w:i/>
+        </w:rPr>
+        <w:t>predefined</w:t>
+      </w:r>
+      <w:r>
+        <w:rPr>
+          <w:i/>
+        </w:rPr>
+        <w:t xml:space="preserve"> </w:t>
+      </w:r>
+      <w:r>
+        <w:rPr>
+          <w:i/>
+        </w:rPr>
+        <w:t>set of values is allowed, which were carried over from Bill DTD</w:t>
+      </w:r>
+      <w:r>
+        <w:rPr>
+          <w:i/>
+        </w:rPr>
+        <w:t xml:space="preserve"> and Comp DTD</w:t>
+      </w:r>
+      <w:r>
+        <w:rPr>
+          <w:i/>
+        </w:rPr>
+        <w:t xml:space="preserve"> styles, such as “OLC” and “USC”.</w:t>
       </w:r>
     </w:p>
     <w:p>
@@ -5716,11 +6765,19 @@
       <w:r>
         <w:tab/>
       </w:r>
+      <w:proofErr w:type="gramStart"/>
       <w:r>
         <w:rPr>
           <w:i/>
         </w:rPr>
-        <w:t>The @legisDate attribute is used for a logical legislative date, which may be different from the calendar date.</w:t>
+        <w:t>The</w:t>
+      </w:r>
+      <w:proofErr w:type="gramEnd"/>
+      <w:r>
+        <w:rPr>
+          <w:i/>
+        </w:rPr>
+        <w:t xml:space="preserve"> @legisDate attribute is used for a logical legislative date, which may be different from the calendar date.</w:t>
       </w:r>
     </w:p>
     <w:p>
@@ -5731,6 +6788,9 @@
         <w:adjustRightInd w:val="0"/>
         <w:spacing w:line="240" w:lineRule="auto"/>
         <w:ind w:left="1620" w:hanging="1620"/>
+        <w:rPr>
+          <w:i/>
+        </w:rPr>
       </w:pPr>
       <w:r>
         <w:t xml:space="preserve">@verticalSpace </w:t>
@@ -5738,26 +6798,150 @@
       <w:r>
         <w:tab/>
       </w:r>
+      <w:proofErr w:type="gramStart"/>
       <w:r>
         <w:rPr>
           <w:i/>
         </w:rPr>
-        <w:t>The @verticalSpace attribute the amount of vertical space move down. If the attribute is not present, single line (i.e. the next line) is the default. If the attribute is present, the value is amount of space to allow, in addition to the normal position of the next line.  The value may specify units, using CSS syntax (e.g. "4em" or "12pt"). If no units are given, the units are assumed to be points. The values "nextPage" and "nextColumn" are used to force a page break or column break.</w:t>
-      </w:r>
+        <w:t>The</w:t>
+      </w:r>
+      <w:proofErr w:type="gramEnd"/>
+      <w:r>
+        <w:rPr>
+          <w:i/>
+        </w:rPr>
+        <w:t xml:space="preserve"> @verticalSpace attribute the amount of vertical space move down. If the attribute is not present, single line (i.e. the next line) is the default. If the attribute is present, the value is amount of space to allow, in addition to the normal position of the next line.  The value may specify units, using CSS syntax (e.g. "4em" or "12pt"). If no units are given, the units are assumed to be points. The values "</w:t>
+      </w:r>
+      <w:proofErr w:type="spellStart"/>
+      <w:r>
+        <w:rPr>
+          <w:i/>
+        </w:rPr>
+        <w:t>nextPage</w:t>
+      </w:r>
+      <w:proofErr w:type="spellEnd"/>
+      <w:r>
+        <w:rPr>
+          <w:i/>
+        </w:rPr>
+        <w:t>" and "</w:t>
+      </w:r>
+      <w:proofErr w:type="spellStart"/>
+      <w:r>
+        <w:rPr>
+          <w:i/>
+        </w:rPr>
+        <w:t>nextColumn</w:t>
+      </w:r>
+      <w:proofErr w:type="spellEnd"/>
+      <w:r>
+        <w:rPr>
+          <w:i/>
+        </w:rPr>
+        <w:t>" are used to force a page break or column break.</w:t>
+      </w:r>
+    </w:p>
+    <w:p>
+      <w:pPr>
+        <w:shd w:val="clear" w:color="auto" w:fill="FFFFFF"/>
+        <w:autoSpaceDE w:val="0"/>
+        <w:autoSpaceDN w:val="0"/>
+        <w:adjustRightInd w:val="0"/>
+        <w:spacing w:line="240" w:lineRule="auto"/>
+        <w:ind w:left="1170" w:hanging="1170"/>
+      </w:pPr>
+      <w:r>
+        <w:t>@inEffect</w:t>
+      </w:r>
+      <w:r>
+        <w:tab/>
+      </w:r>
+      <w:r>
+        <w:rPr>
+          <w:i/>
+        </w:rPr>
+        <w:t>@</w:t>
+      </w:r>
+      <w:r>
+        <w:rPr>
+          <w:i/>
+        </w:rPr>
+        <w:t>inEffect is a Boolean</w:t>
+      </w:r>
+      <w:r>
+        <w:rPr>
+          <w:i/>
+        </w:rPr>
+        <w:t xml:space="preserve"> attribute </w:t>
+      </w:r>
+      <w:r>
+        <w:rPr>
+          <w:i/>
+        </w:rPr>
+        <w:t xml:space="preserve">that </w:t>
+      </w:r>
+      <w:r>
+        <w:rPr>
+          <w:i/>
+        </w:rPr>
+        <w:t xml:space="preserve">is used for </w:t>
+      </w:r>
+      <w:r>
+        <w:rPr>
+          <w:i/>
+        </w:rPr>
+        <w:t>provisions that are not in effect in the law at the time of the document publication</w:t>
+      </w:r>
+      <w:r>
+        <w:rPr>
+          <w:i/>
+        </w:rPr>
+        <w:t>.</w:t>
+      </w:r>
+      <w:r>
+        <w:rPr>
+          <w:i/>
+        </w:rPr>
+        <w:t xml:space="preserve">  This </w:t>
+      </w:r>
+      <w:proofErr w:type="gramStart"/>
+      <w:r>
+        <w:rPr>
+          <w:i/>
+        </w:rPr>
+        <w:t>attribute  is</w:t>
+      </w:r>
+      <w:proofErr w:type="gramEnd"/>
+      <w:r>
+        <w:rPr>
+          <w:i/>
+        </w:rPr>
+        <w:t xml:space="preserve"> typically used in statute compilations.  The default is “true”.</w:t>
+      </w:r>
+    </w:p>
+    <w:p>
+      <w:pPr>
+        <w:shd w:val="clear" w:color="auto" w:fill="FFFFFF"/>
+        <w:autoSpaceDE w:val="0"/>
+        <w:autoSpaceDN w:val="0"/>
+        <w:adjustRightInd w:val="0"/>
+        <w:spacing w:line="240" w:lineRule="auto"/>
+        <w:ind w:left="1620" w:hanging="1620"/>
+      </w:pPr>
     </w:p>
     <w:p>
       <w:pPr>
         <w:pStyle w:val="Heading2"/>
         <w:ind w:left="540" w:hanging="540"/>
       </w:pPr>
-      <w:bookmarkStart w:id="42" w:name="_Toc516835531"/>
+      <w:bookmarkStart w:id="43" w:name="_Toc516835531"/>
       <w:r>
         <w:t xml:space="preserve">Model </w:t>
       </w:r>
       <w:r>
         <w:t>Extensions</w:t>
       </w:r>
-      <w:bookmarkEnd w:id="42"/>
+      <w:bookmarkEnd w:id="43"/>
     </w:p>
     <w:p>
       <w:r>
@@ -5786,11 +6970,13 @@
       <w:pPr>
         <w:pStyle w:val="Heading3"/>
       </w:pPr>
-      <w:bookmarkStart w:id="43" w:name="_Toc516835532"/>
+      <w:bookmarkStart w:id="44" w:name="_Toc516835532"/>
+      <w:proofErr w:type="spellStart"/>
       <w:r>
         <w:t>LawDoc</w:t>
       </w:r>
-      <w:bookmarkEnd w:id="43"/>
+      <w:bookmarkEnd w:id="44"/>
+      <w:proofErr w:type="spellEnd"/>
     </w:p>
     <w:p>
       <w:r>
@@ -5805,8 +6991,13 @@
       <w:r>
         <w:t xml:space="preserve">model for </w:t>
       </w:r>
-      <w:r>
-        <w:t>LawDocType has been extended with option</w:t>
+      <w:proofErr w:type="spellStart"/>
+      <w:r>
+        <w:t>LawDocType</w:t>
+      </w:r>
+      <w:proofErr w:type="spellEnd"/>
+      <w:r>
+        <w:t xml:space="preserve"> has been extended with option</w:t>
       </w:r>
       <w:r>
         <w:t>al</w:t>
@@ -5867,6 +7058,7 @@
     </w:p>
     <w:p>
       <w:r>
+        <w:lastRenderedPageBreak/>
         <w:br w:type="page"/>
       </w:r>
     </w:p>
@@ -5941,6 +7133,7 @@
       <w:r>
         <w:t>&lt;</w:t>
       </w:r>
+      <w:proofErr w:type="spellStart"/>
       <w:r>
         <w:t>end</w:t>
       </w:r>
@@ -5950,6 +7143,7 @@
       <w:r>
         <w:t>arker</w:t>
       </w:r>
+      <w:proofErr w:type="spellEnd"/>
       <w:r>
         <w:t>&gt; may follow &lt;main&gt;</w:t>
       </w:r>
@@ -5979,33 +7173,123 @@
       <w:pPr>
         <w:ind w:left="720"/>
       </w:pPr>
-      <w:r>
-        <w:t xml:space="preserve">lawDoc, bill, resolution, uscDoc, </w:t>
-      </w:r>
-      <w:r>
-        <w:rPr>
-          <w:b/>
-        </w:rPr>
-        <w:t>pLaw, statutesAtLarge, amendment, frDoc, rule, presidentialDoc, cfrDoc</w:t>
-      </w:r>
+      <w:proofErr w:type="spellStart"/>
+      <w:r>
+        <w:t>lawDoc</w:t>
+      </w:r>
+      <w:proofErr w:type="spellEnd"/>
+      <w:r>
+        <w:t xml:space="preserve">, bill, resolution, </w:t>
+      </w:r>
+      <w:proofErr w:type="spellStart"/>
+      <w:r>
+        <w:t>uscDoc</w:t>
+      </w:r>
+      <w:proofErr w:type="spellEnd"/>
+      <w:r>
+        <w:t xml:space="preserve">, </w:t>
+      </w:r>
+      <w:proofErr w:type="spellStart"/>
+      <w:r>
+        <w:rPr>
+          <w:b/>
+        </w:rPr>
+        <w:t>pLaw</w:t>
+      </w:r>
+      <w:proofErr w:type="spellEnd"/>
+      <w:r>
+        <w:rPr>
+          <w:b/>
+        </w:rPr>
+        <w:t xml:space="preserve">, </w:t>
+      </w:r>
+      <w:proofErr w:type="spellStart"/>
+      <w:r>
+        <w:rPr>
+          <w:b/>
+        </w:rPr>
+        <w:t>statutesAtLarge</w:t>
+      </w:r>
+      <w:proofErr w:type="spellEnd"/>
+      <w:r>
+        <w:rPr>
+          <w:b/>
+        </w:rPr>
+        <w:t xml:space="preserve">, amendment, </w:t>
+      </w:r>
+      <w:proofErr w:type="spellStart"/>
+      <w:r>
+        <w:rPr>
+          <w:b/>
+        </w:rPr>
+        <w:t>frDoc</w:t>
+      </w:r>
+      <w:proofErr w:type="spellEnd"/>
+      <w:r>
+        <w:rPr>
+          <w:b/>
+        </w:rPr>
+        <w:t xml:space="preserve">, rule, </w:t>
+      </w:r>
+      <w:proofErr w:type="spellStart"/>
+      <w:r>
+        <w:rPr>
+          <w:b/>
+        </w:rPr>
+        <w:t>presidentialDoc</w:t>
+      </w:r>
+      <w:proofErr w:type="spellEnd"/>
+      <w:r>
+        <w:rPr>
+          <w:b/>
+        </w:rPr>
+        <w:t xml:space="preserve">, </w:t>
+      </w:r>
+      <w:proofErr w:type="spellStart"/>
+      <w:r>
+        <w:rPr>
+          <w:b/>
+        </w:rPr>
+        <w:t>cfrDoc</w:t>
+      </w:r>
+      <w:proofErr w:type="spellEnd"/>
+      <w:r>
+        <w:rPr>
+          <w:b/>
+        </w:rPr>
+        <w:t xml:space="preserve">, </w:t>
+      </w:r>
+      <w:proofErr w:type="spellStart"/>
+      <w:r>
+        <w:rPr>
+          <w:b/>
+        </w:rPr>
+        <w:t>statuteCompilation</w:t>
+      </w:r>
+      <w:proofErr w:type="spellEnd"/>
     </w:p>
     <w:p>
       <w:pPr>
         <w:pStyle w:val="Heading3"/>
       </w:pPr>
-      <w:bookmarkStart w:id="44" w:name="_Toc516835533"/>
+      <w:bookmarkStart w:id="45" w:name="_Toc516835533"/>
       <w:r>
         <w:t>Level</w:t>
       </w:r>
-      <w:bookmarkEnd w:id="44"/>
+      <w:bookmarkEnd w:id="45"/>
     </w:p>
     <w:p>
       <w:r>
         <w:t>The “level” model, used in all hierarchical provisions, allows a m</w:t>
       </w:r>
       <w:r>
-        <w:t>ore flexible arrangement of num, heading, ToC</w:t>
-      </w:r>
+        <w:t xml:space="preserve">ore flexible arrangement of num, heading, </w:t>
+      </w:r>
+      <w:proofErr w:type="spellStart"/>
+      <w:r>
+        <w:t>ToC</w:t>
+      </w:r>
+      <w:proofErr w:type="spellEnd"/>
       <w:r>
         <w:t>, appropriations</w:t>
       </w:r>
@@ -6038,15 +7322,22 @@
       <w:pPr>
         <w:pStyle w:val="Heading3"/>
       </w:pPr>
-      <w:bookmarkStart w:id="45" w:name="_Toc516835534"/>
+      <w:bookmarkStart w:id="46" w:name="_Toc516835534"/>
+      <w:proofErr w:type="spellStart"/>
       <w:r>
         <w:t>HeadingStructure</w:t>
       </w:r>
-      <w:bookmarkEnd w:id="45"/>
-    </w:p>
-    <w:p>
-      <w:r>
-        <w:t>HeadingStructure now allows a m</w:t>
+      <w:bookmarkEnd w:id="46"/>
+      <w:proofErr w:type="spellEnd"/>
+    </w:p>
+    <w:p>
+      <w:proofErr w:type="spellStart"/>
+      <w:r>
+        <w:t>HeadingStructure</w:t>
+      </w:r>
+      <w:proofErr w:type="spellEnd"/>
+      <w:r>
+        <w:t xml:space="preserve"> now allows a m</w:t>
       </w:r>
       <w:r>
         <w:t>ore flexible arrangement of headings, subheadings</w:t>
@@ -6062,15 +7353,23 @@
       <w:pPr>
         <w:pStyle w:val="Heading3"/>
       </w:pPr>
-      <w:bookmarkStart w:id="46" w:name="_Toc516835535"/>
+      <w:bookmarkStart w:id="47" w:name="_Toc516835535"/>
       <w:r>
         <w:t>Amendments</w:t>
       </w:r>
-      <w:bookmarkEnd w:id="46"/>
-    </w:p>
-    <w:p>
-      <w:r>
-        <w:t>In order to allow the use of the element &lt;action&gt; in the context of bill actions, the existing use of &lt;action&gt; within amendments has been changed to &lt;amendingAction&gt;.</w:t>
+      <w:bookmarkEnd w:id="47"/>
+    </w:p>
+    <w:p>
+      <w:r>
+        <w:t>In order to allow the use of the element &lt;action&gt; in the context of bill actions, the existing use of &lt;action&gt; within amendments has been changed to &lt;</w:t>
+      </w:r>
+      <w:proofErr w:type="spellStart"/>
+      <w:r>
+        <w:t>amendingAction</w:t>
+      </w:r>
+      <w:proofErr w:type="spellEnd"/>
+      <w:r>
+        <w:t>&gt;.</w:t>
       </w:r>
     </w:p>
     <w:p>
@@ -6103,11 +7402,11 @@
       <w:pPr>
         <w:pStyle w:val="Heading3"/>
       </w:pPr>
-      <w:bookmarkStart w:id="47" w:name="_Toc516835536"/>
+      <w:bookmarkStart w:id="48" w:name="_Toc516835536"/>
       <w:r>
         <w:t>Appendix</w:t>
       </w:r>
-      <w:bookmarkEnd w:id="47"/>
+      <w:bookmarkEnd w:id="48"/>
     </w:p>
     <w:p>
       <w:r>
@@ -6136,11 +7435,11 @@
       <w:pPr>
         <w:pStyle w:val="Heading3"/>
       </w:pPr>
-      <w:bookmarkStart w:id="48" w:name="_Toc516835537"/>
+      <w:bookmarkStart w:id="49" w:name="_Toc516835537"/>
       <w:r>
         <w:t>Signature</w:t>
       </w:r>
-      <w:bookmarkEnd w:id="48"/>
+      <w:bookmarkEnd w:id="49"/>
     </w:p>
     <w:p>
       <w:r>
@@ -6218,7 +7517,7 @@
         <w:pStyle w:val="Heading2"/>
         <w:ind w:left="540" w:hanging="540"/>
       </w:pPr>
-      <w:bookmarkStart w:id="49" w:name="_Toc516835538"/>
+      <w:bookmarkStart w:id="50" w:name="_Toc516835538"/>
       <w:r>
         <w:rPr>
           <w:bCs w:val="0"/>
@@ -6226,7 +7525,7 @@
         </w:rPr>
         <w:t>Tables</w:t>
       </w:r>
-      <w:bookmarkEnd w:id="49"/>
+      <w:bookmarkEnd w:id="50"/>
     </w:p>
     <w:p>
       <w:r>
@@ -6236,16 +7535,48 @@
         <w:t>the needs of the documents being modeled</w:t>
       </w:r>
       <w:r>
-        <w:t xml:space="preserve">. The basic structure is XHTML 1.0, with the standard &lt;table&gt;, &lt;caption&gt;, &lt;thead&gt;, </w:t>
-      </w:r>
-      <w:r>
-        <w:t xml:space="preserve">&lt;tfoot&gt;, </w:t>
-      </w:r>
-      <w:r>
-        <w:t xml:space="preserve">&lt;tbody&gt;, </w:t>
-      </w:r>
-      <w:r>
-        <w:t xml:space="preserve">&lt;colgroup&gt;, &lt;col&gt;, </w:t>
+        <w:t>. The basic structure is XHTML 1.0, with the standard &lt;table&gt;, &lt;caption&gt;, &lt;</w:t>
+      </w:r>
+      <w:proofErr w:type="spellStart"/>
+      <w:r>
+        <w:t>thead</w:t>
+      </w:r>
+      <w:proofErr w:type="spellEnd"/>
+      <w:r>
+        <w:t xml:space="preserve">&gt;, </w:t>
+      </w:r>
+      <w:r>
+        <w:t>&lt;</w:t>
+      </w:r>
+      <w:proofErr w:type="spellStart"/>
+      <w:r>
+        <w:t>tfoot</w:t>
+      </w:r>
+      <w:proofErr w:type="spellEnd"/>
+      <w:r>
+        <w:t xml:space="preserve">&gt;, </w:t>
+      </w:r>
+      <w:r>
+        <w:t>&lt;</w:t>
+      </w:r>
+      <w:proofErr w:type="spellStart"/>
+      <w:r>
+        <w:t>tbody</w:t>
+      </w:r>
+      <w:proofErr w:type="spellEnd"/>
+      <w:r>
+        <w:t xml:space="preserve">&gt;, </w:t>
+      </w:r>
+      <w:r>
+        <w:t>&lt;</w:t>
+      </w:r>
+      <w:proofErr w:type="spellStart"/>
+      <w:r>
+        <w:t>colgroup</w:t>
+      </w:r>
+      <w:proofErr w:type="spellEnd"/>
+      <w:r>
+        <w:t xml:space="preserve">&gt;, &lt;col&gt;, </w:t>
       </w:r>
       <w:r>
         <w:t>&lt;tr&gt;, and &lt;td&gt; elements</w:t>
@@ -6313,6 +7644,12 @@
           <w:b/>
         </w:rPr>
         <w:t>@leaderAlign</w:t>
+      </w:r>
+      <w:r>
+        <w:rPr>
+          <w:b/>
+        </w:rPr>
+        <w:t>, @id, @identifier</w:t>
       </w:r>
     </w:p>
     <w:p>
@@ -6324,7 +7661,7 @@
           <w:smallCaps w:val="0"/>
         </w:rPr>
       </w:pPr>
-      <w:bookmarkStart w:id="50" w:name="_Toc516835539"/>
+      <w:bookmarkStart w:id="51" w:name="_Toc516835539"/>
       <w:r>
         <w:rPr>
           <w:bCs w:val="0"/>
@@ -6332,7 +7669,7 @@
         </w:rPr>
         <w:t>Document Actions</w:t>
       </w:r>
-      <w:bookmarkEnd w:id="50"/>
+      <w:bookmarkEnd w:id="51"/>
     </w:p>
     <w:p>
       <w:r>
@@ -6365,12 +7702,14 @@
         </w:rPr>
         <w:t>&lt;</w:t>
       </w:r>
+      <w:proofErr w:type="spellStart"/>
       <w:r>
         <w:rPr>
           <w:b/>
         </w:rPr>
         <w:t>actionDescription</w:t>
       </w:r>
+      <w:proofErr w:type="spellEnd"/>
       <w:r>
         <w:rPr>
           <w:b/>
@@ -6389,12 +7728,14 @@
         </w:rPr>
         <w:t>&lt;</w:t>
       </w:r>
+      <w:proofErr w:type="spellStart"/>
       <w:r>
         <w:rPr>
           <w:b/>
         </w:rPr>
         <w:t>actionInstruction</w:t>
       </w:r>
+      <w:proofErr w:type="spellEnd"/>
       <w:r>
         <w:rPr>
           <w:b/>
@@ -6462,7 +7803,29 @@
           <w:szCs w:val="24"/>
           <w:highlight w:val="white"/>
         </w:rPr>
-        <w:t xml:space="preserve">  &lt;actionDescription&gt;</w:t>
+        <w:t xml:space="preserve">  &lt;</w:t>
+      </w:r>
+      <w:proofErr w:type="spellStart"/>
+      <w:r>
+        <w:rPr>
+          <w:rFonts w:ascii="Times New Roman" w:hAnsi="Times New Roman" w:cs="Times New Roman"/>
+          <w:color w:val="000096"/>
+          <w:sz w:val="24"/>
+          <w:szCs w:val="24"/>
+          <w:highlight w:val="white"/>
+        </w:rPr>
+        <w:t>actionDescription</w:t>
+      </w:r>
+      <w:proofErr w:type="spellEnd"/>
+      <w:r>
+        <w:rPr>
+          <w:rFonts w:ascii="Times New Roman" w:hAnsi="Times New Roman" w:cs="Times New Roman"/>
+          <w:color w:val="000096"/>
+          <w:sz w:val="24"/>
+          <w:szCs w:val="24"/>
+          <w:highlight w:val="white"/>
+        </w:rPr>
+        <w:t>&gt;</w:t>
       </w:r>
       <w:r>
         <w:rPr>
@@ -6482,7 +7845,29 @@
           <w:szCs w:val="24"/>
           <w:highlight w:val="white"/>
         </w:rPr>
-        <w:t>&lt;/actionDescription&gt;</w:t>
+        <w:t>&lt;/</w:t>
+      </w:r>
+      <w:proofErr w:type="spellStart"/>
+      <w:r>
+        <w:rPr>
+          <w:rFonts w:ascii="Times New Roman" w:hAnsi="Times New Roman" w:cs="Times New Roman"/>
+          <w:color w:val="000096"/>
+          <w:sz w:val="24"/>
+          <w:szCs w:val="24"/>
+          <w:highlight w:val="white"/>
+        </w:rPr>
+        <w:t>actionDescription</w:t>
+      </w:r>
+      <w:proofErr w:type="spellEnd"/>
+      <w:r>
+        <w:rPr>
+          <w:rFonts w:ascii="Times New Roman" w:hAnsi="Times New Roman" w:cs="Times New Roman"/>
+          <w:color w:val="000096"/>
+          <w:sz w:val="24"/>
+          <w:szCs w:val="24"/>
+          <w:highlight w:val="white"/>
+        </w:rPr>
+        <w:t>&gt;</w:t>
       </w:r>
       <w:r>
         <w:rPr>
@@ -6594,7 +7979,7 @@
           <w:smallCaps w:val="0"/>
         </w:rPr>
       </w:pPr>
-      <w:bookmarkStart w:id="51" w:name="_Toc516835540"/>
+      <w:bookmarkStart w:id="52" w:name="_Toc516835540"/>
       <w:r>
         <w:rPr>
           <w:bCs w:val="0"/>
@@ -6616,7 +8001,7 @@
         </w:rPr>
         <w:t>Titles</w:t>
       </w:r>
-      <w:bookmarkEnd w:id="51"/>
+      <w:bookmarkEnd w:id="52"/>
     </w:p>
     <w:p>
       <w:r>
@@ -6628,12 +8013,14 @@
         </w:rPr>
         <w:t>&lt;</w:t>
       </w:r>
+      <w:proofErr w:type="spellStart"/>
       <w:r>
         <w:rPr>
           <w:b/>
         </w:rPr>
         <w:t>longTitle</w:t>
       </w:r>
+      <w:proofErr w:type="spellEnd"/>
       <w:r>
         <w:rPr>
           <w:b/>
@@ -6652,12 +8039,14 @@
         </w:rPr>
         <w:t>&lt;</w:t>
       </w:r>
+      <w:proofErr w:type="spellStart"/>
       <w:r>
         <w:rPr>
           <w:b/>
         </w:rPr>
         <w:t>docTitle</w:t>
       </w:r>
+      <w:proofErr w:type="spellEnd"/>
       <w:r>
         <w:rPr>
           <w:b/>
@@ -6673,12 +8062,14 @@
         </w:rPr>
         <w:t>&lt;</w:t>
       </w:r>
+      <w:proofErr w:type="spellStart"/>
       <w:r>
         <w:rPr>
           <w:b/>
         </w:rPr>
         <w:t>officialTitle</w:t>
       </w:r>
+      <w:proofErr w:type="spellEnd"/>
       <w:r>
         <w:rPr>
           <w:b/>
@@ -6697,12 +8088,14 @@
         </w:rPr>
         <w:t>&lt;</w:t>
       </w:r>
+      <w:proofErr w:type="spellStart"/>
       <w:r>
         <w:rPr>
           <w:b/>
         </w:rPr>
         <w:t>shortTitle</w:t>
       </w:r>
+      <w:proofErr w:type="spellEnd"/>
       <w:r>
         <w:rPr>
           <w:b/>
@@ -6774,7 +8167,29 @@
           <w:szCs w:val="24"/>
           <w:highlight w:val="white"/>
         </w:rPr>
-        <w:t>&lt;longTitle&gt;</w:t>
+        <w:t>&lt;</w:t>
+      </w:r>
+      <w:proofErr w:type="spellStart"/>
+      <w:r>
+        <w:rPr>
+          <w:rFonts w:ascii="Times New Roman" w:hAnsi="Times New Roman" w:cs="Times New Roman"/>
+          <w:color w:val="000096"/>
+          <w:sz w:val="24"/>
+          <w:szCs w:val="24"/>
+          <w:highlight w:val="white"/>
+        </w:rPr>
+        <w:t>longTitle</w:t>
+      </w:r>
+      <w:proofErr w:type="spellEnd"/>
+      <w:r>
+        <w:rPr>
+          <w:rFonts w:ascii="Times New Roman" w:hAnsi="Times New Roman" w:cs="Times New Roman"/>
+          <w:color w:val="000096"/>
+          <w:sz w:val="24"/>
+          <w:szCs w:val="24"/>
+          <w:highlight w:val="white"/>
+        </w:rPr>
+        <w:t>&gt;</w:t>
       </w:r>
       <w:r>
         <w:rPr>
@@ -6794,7 +8209,29 @@
           <w:szCs w:val="24"/>
           <w:highlight w:val="white"/>
         </w:rPr>
-        <w:t>&lt;/docTitle&gt;</w:t>
+        <w:t>&lt;/</w:t>
+      </w:r>
+      <w:proofErr w:type="spellStart"/>
+      <w:r>
+        <w:rPr>
+          <w:rFonts w:ascii="Times New Roman" w:hAnsi="Times New Roman" w:cs="Times New Roman"/>
+          <w:color w:val="000096"/>
+          <w:sz w:val="24"/>
+          <w:szCs w:val="24"/>
+          <w:highlight w:val="white"/>
+        </w:rPr>
+        <w:t>docTitle</w:t>
+      </w:r>
+      <w:proofErr w:type="spellEnd"/>
+      <w:r>
+        <w:rPr>
+          <w:rFonts w:ascii="Times New Roman" w:hAnsi="Times New Roman" w:cs="Times New Roman"/>
+          <w:color w:val="000096"/>
+          <w:sz w:val="24"/>
+          <w:szCs w:val="24"/>
+          <w:highlight w:val="white"/>
+        </w:rPr>
+        <w:t>&gt;</w:t>
       </w:r>
       <w:r>
         <w:rPr>
@@ -6814,8 +8251,20 @@
           <w:szCs w:val="24"/>
           <w:highlight w:val="white"/>
         </w:rPr>
-        <w:t>&lt;officialTitle</w:t>
-      </w:r>
+        <w:t>&lt;</w:t>
+      </w:r>
+      <w:proofErr w:type="spellStart"/>
+      <w:r>
+        <w:rPr>
+          <w:rFonts w:ascii="Times New Roman" w:hAnsi="Times New Roman" w:cs="Times New Roman"/>
+          <w:color w:val="000096"/>
+          <w:sz w:val="24"/>
+          <w:szCs w:val="24"/>
+          <w:highlight w:val="white"/>
+        </w:rPr>
+        <w:t>officialTitle</w:t>
+      </w:r>
+      <w:proofErr w:type="spellEnd"/>
       <w:r>
         <w:rPr>
           <w:rFonts w:ascii="Times New Roman" w:hAnsi="Times New Roman" w:cs="Times New Roman"/>
@@ -6834,7 +8283,18 @@
           <w:szCs w:val="24"/>
           <w:highlight w:val="white"/>
         </w:rPr>
-        <w:t>To authorize the National Science Foundation to support entrepreneurial programs for women.</w:t>
+        <w:t xml:space="preserve">To authorize the National Science Foundation to support entrepreneurial programs for </w:t>
+      </w:r>
+      <w:proofErr w:type="gramStart"/>
+      <w:r>
+        <w:rPr>
+          <w:rFonts w:ascii="Times New Roman" w:hAnsi="Times New Roman" w:cs="Times New Roman"/>
+          <w:color w:val="000000"/>
+          <w:sz w:val="24"/>
+          <w:szCs w:val="24"/>
+          <w:highlight w:val="white"/>
+        </w:rPr>
+        <w:t>women.</w:t>
       </w:r>
       <w:r>
         <w:rPr>
@@ -6844,7 +8304,40 @@
           <w:szCs w:val="24"/>
           <w:highlight w:val="white"/>
         </w:rPr>
-        <w:t>&lt;/officialTitle&gt;</w:t>
+        <w:t>&lt;</w:t>
+      </w:r>
+      <w:proofErr w:type="gramEnd"/>
+      <w:r>
+        <w:rPr>
+          <w:rFonts w:ascii="Times New Roman" w:hAnsi="Times New Roman" w:cs="Times New Roman"/>
+          <w:color w:val="000096"/>
+          <w:sz w:val="24"/>
+          <w:szCs w:val="24"/>
+          <w:highlight w:val="white"/>
+        </w:rPr>
+        <w:t>/</w:t>
+      </w:r>
+      <w:proofErr w:type="spellStart"/>
+      <w:r>
+        <w:rPr>
+          <w:rFonts w:ascii="Times New Roman" w:hAnsi="Times New Roman" w:cs="Times New Roman"/>
+          <w:color w:val="000096"/>
+          <w:sz w:val="24"/>
+          <w:szCs w:val="24"/>
+          <w:highlight w:val="white"/>
+        </w:rPr>
+        <w:t>officialTitle</w:t>
+      </w:r>
+      <w:proofErr w:type="spellEnd"/>
+      <w:r>
+        <w:rPr>
+          <w:rFonts w:ascii="Times New Roman" w:hAnsi="Times New Roman" w:cs="Times New Roman"/>
+          <w:color w:val="000096"/>
+          <w:sz w:val="24"/>
+          <w:szCs w:val="24"/>
+          <w:highlight w:val="white"/>
+        </w:rPr>
+        <w:t>&gt;</w:t>
       </w:r>
       <w:r>
         <w:rPr>
@@ -6864,7 +8357,29 @@
           <w:szCs w:val="24"/>
           <w:highlight w:val="white"/>
         </w:rPr>
-        <w:t>&lt;/longTitle&gt;</w:t>
+        <w:t>&lt;/</w:t>
+      </w:r>
+      <w:proofErr w:type="spellStart"/>
+      <w:r>
+        <w:rPr>
+          <w:rFonts w:ascii="Times New Roman" w:hAnsi="Times New Roman" w:cs="Times New Roman"/>
+          <w:color w:val="000096"/>
+          <w:sz w:val="24"/>
+          <w:szCs w:val="24"/>
+          <w:highlight w:val="white"/>
+        </w:rPr>
+        <w:t>longTitle</w:t>
+      </w:r>
+      <w:proofErr w:type="spellEnd"/>
+      <w:r>
+        <w:rPr>
+          <w:rFonts w:ascii="Times New Roman" w:hAnsi="Times New Roman" w:cs="Times New Roman"/>
+          <w:color w:val="000096"/>
+          <w:sz w:val="24"/>
+          <w:szCs w:val="24"/>
+          <w:highlight w:val="white"/>
+        </w:rPr>
+        <w:t>&gt;</w:t>
       </w:r>
     </w:p>
     <w:p/>
@@ -6877,7 +8392,7 @@
           <w:smallCaps w:val="0"/>
         </w:rPr>
       </w:pPr>
-      <w:bookmarkStart w:id="52" w:name="_Toc516835541"/>
+      <w:bookmarkStart w:id="53" w:name="_Toc516835541"/>
       <w:r>
         <w:rPr>
           <w:bCs w:val="0"/>
@@ -6885,7 +8400,7 @@
         </w:rPr>
         <w:t>Content Tagging</w:t>
       </w:r>
-      <w:bookmarkEnd w:id="52"/>
+      <w:bookmarkEnd w:id="53"/>
     </w:p>
     <w:p>
       <w:r>
@@ -6923,7 +8438,23 @@
         <w:rPr>
           <w:i/>
         </w:rPr>
-        <w:t>A &lt;term&gt; is a word or phrase that is being defined. The &lt;term&gt; element surrounds the words for the term being defined. It is quite possible for multiple &lt;term&gt; elements to be specified within a definition. When a &lt;term&gt; is the words, in the alternate language, then the xml:lang attribute must be used. &lt;term&gt; elements can also be used for synonyms or near-synonyms which are also specified within the definition. The containing element (such as a section) has a @role="definitions" to indicate that definitions are contained within it.</w:t>
+        <w:t xml:space="preserve">A &lt;term&gt; is a word or phrase that is being defined. The &lt;term&gt; element surrounds the words for the term being defined. It is quite possible for multiple &lt;term&gt; elements to be specified within a definition. When a &lt;term&gt; is the words, in the alternate language, then the </w:t>
+      </w:r>
+      <w:proofErr w:type="spellStart"/>
+      <w:proofErr w:type="gramStart"/>
+      <w:r>
+        <w:rPr>
+          <w:i/>
+        </w:rPr>
+        <w:t>xml:lang</w:t>
+      </w:r>
+      <w:proofErr w:type="spellEnd"/>
+      <w:proofErr w:type="gramEnd"/>
+      <w:r>
+        <w:rPr>
+          <w:i/>
+        </w:rPr>
+        <w:t xml:space="preserve"> attribute must be used. &lt;term&gt; elements can also be used for synonyms or near-synonyms which are also specified within the definition. The containing element (such as a section) has a @role="definitions" to indicate that definitions are contained within it.</w:t>
       </w:r>
     </w:p>
     <w:p>
@@ -6947,11 +8478,33 @@
       <w:r>
         <w:tab/>
       </w:r>
+      <w:proofErr w:type="gramStart"/>
       <w:r>
         <w:rPr>
           <w:i/>
         </w:rPr>
-        <w:t>An &lt;entity&gt; is a generic inline element to identify a text fragment introducing or referring to an ontological concept. This is modelled after the Akoma Ntoso &lt;entity&gt; element. The @role attribute can be used to distinguish the concept, for instance, a NAICS code or SEC code would be &lt;entity @role="NAICS"&gt; or &lt;entity @role="SEC"&gt;.</w:t>
+        <w:t>An</w:t>
+      </w:r>
+      <w:proofErr w:type="gramEnd"/>
+      <w:r>
+        <w:rPr>
+          <w:i/>
+        </w:rPr>
+        <w:t xml:space="preserve"> &lt;entity&gt; is a generic inline element to identify a text fragment introducing or referring to an ontological concept. This is modelled after the Akoma </w:t>
+      </w:r>
+      <w:proofErr w:type="spellStart"/>
+      <w:r>
+        <w:rPr>
+          <w:i/>
+        </w:rPr>
+        <w:t>Ntoso</w:t>
+      </w:r>
+      <w:proofErr w:type="spellEnd"/>
+      <w:r>
+        <w:rPr>
+          <w:i/>
+        </w:rPr>
+        <w:t xml:space="preserve"> &lt;entity&gt; element. The @role attribute can be used to distinguish the concept, for instance, a NAICS code or SEC code would be &lt;entity @role="NAICS"&gt; or &lt;entity @role="SEC"&gt;.</w:t>
       </w:r>
     </w:p>
     <w:p>
@@ -6963,7 +8516,7 @@
           <w:smallCaps w:val="0"/>
         </w:rPr>
       </w:pPr>
-      <w:bookmarkStart w:id="53" w:name="_Toc516835542"/>
+      <w:bookmarkStart w:id="54" w:name="_Toc516835542"/>
       <w:r>
         <w:rPr>
           <w:bCs w:val="0"/>
@@ -6971,7 +8524,7 @@
         </w:rPr>
         <w:t>Page and Line Numbering</w:t>
       </w:r>
-      <w:bookmarkEnd w:id="53"/>
+      <w:bookmarkEnd w:id="54"/>
     </w:p>
     <w:p>
       <w:r>
@@ -7047,7 +8600,7 @@
           <w:smallCaps w:val="0"/>
         </w:rPr>
       </w:pPr>
-      <w:bookmarkStart w:id="54" w:name="_Toc516835543"/>
+      <w:bookmarkStart w:id="55" w:name="_Toc516835543"/>
       <w:r>
         <w:rPr>
           <w:bCs w:val="0"/>
@@ -7062,7 +8615,7 @@
         </w:rPr>
         <w:t>New Elements</w:t>
       </w:r>
-      <w:bookmarkEnd w:id="54"/>
+      <w:bookmarkEnd w:id="55"/>
     </w:p>
     <w:p>
       <w:r>
@@ -7076,7 +8629,15 @@
         </w:tabs>
       </w:pPr>
       <w:r>
-        <w:t>(StatementType)</w:t>
+        <w:t>(</w:t>
+      </w:r>
+      <w:proofErr w:type="spellStart"/>
+      <w:r>
+        <w:t>StatementType</w:t>
+      </w:r>
+      <w:proofErr w:type="spellEnd"/>
+      <w:r>
+        <w:t>)</w:t>
       </w:r>
       <w:r>
         <w:tab/>
@@ -7084,12 +8645,14 @@
       <w:r>
         <w:t>&lt;</w:t>
       </w:r>
+      <w:proofErr w:type="spellStart"/>
       <w:r>
         <w:rPr>
           <w:b/>
         </w:rPr>
         <w:t>resolvingClause</w:t>
       </w:r>
+      <w:proofErr w:type="spellEnd"/>
       <w:r>
         <w:rPr>
           <w:b/>
@@ -7105,12 +8668,14 @@
         </w:rPr>
         <w:t>&lt;</w:t>
       </w:r>
+      <w:proofErr w:type="spellStart"/>
       <w:r>
         <w:rPr>
           <w:b/>
         </w:rPr>
         <w:t>wordsOfIssuance</w:t>
       </w:r>
+      <w:proofErr w:type="spellEnd"/>
       <w:r>
         <w:rPr>
           <w:b/>
@@ -7128,7 +8693,15 @@
         </w:tabs>
       </w:pPr>
       <w:r>
-        <w:t>(ContentType)</w:t>
+        <w:t>(</w:t>
+      </w:r>
+      <w:proofErr w:type="spellStart"/>
+      <w:r>
+        <w:t>ContentType</w:t>
+      </w:r>
+      <w:proofErr w:type="spellEnd"/>
+      <w:r>
+        <w:t>)</w:t>
       </w:r>
       <w:r>
         <w:tab/>
@@ -7157,12 +8730,14 @@
         </w:rPr>
         <w:t>&lt;</w:t>
       </w:r>
+      <w:proofErr w:type="spellStart"/>
       <w:r>
         <w:rPr>
           <w:b/>
         </w:rPr>
         <w:t>figCaption</w:t>
       </w:r>
+      <w:proofErr w:type="spellEnd"/>
       <w:r>
         <w:rPr>
           <w:b/>
@@ -7180,7 +8755,15 @@
         </w:tabs>
       </w:pPr>
       <w:r>
-        <w:t>(InlineType)</w:t>
+        <w:t>(</w:t>
+      </w:r>
+      <w:proofErr w:type="spellStart"/>
+      <w:r>
+        <w:t>InlineType</w:t>
+      </w:r>
+      <w:proofErr w:type="spellEnd"/>
+      <w:r>
+        <w:t>)</w:t>
       </w:r>
       <w:r>
         <w:tab/>
@@ -7188,12 +8771,14 @@
       <w:r>
         <w:t>&lt;</w:t>
       </w:r>
+      <w:proofErr w:type="spellStart"/>
       <w:r>
         <w:rPr>
           <w:b/>
         </w:rPr>
         <w:t>headingText</w:t>
       </w:r>
+      <w:proofErr w:type="spellEnd"/>
       <w:r>
         <w:rPr>
           <w:b/>
@@ -7250,14 +8835,12 @@
       <w:pPr>
         <w:pStyle w:val="Heading1"/>
       </w:pPr>
-      <w:bookmarkStart w:id="55" w:name="_Toc516835544"/>
-      <w:bookmarkStart w:id="56" w:name="_GoBack"/>
-      <w:bookmarkEnd w:id="56"/>
+      <w:bookmarkStart w:id="56" w:name="_Toc516835544"/>
       <w:r>
         <w:lastRenderedPageBreak/>
         <w:t>Feedback</w:t>
       </w:r>
-      <w:bookmarkEnd w:id="55"/>
+      <w:bookmarkEnd w:id="56"/>
     </w:p>
     <w:p>
       <w:r>
@@ -7514,7 +9097,7 @@
         <w:t xml:space="preserve">uperintendent of </w:t>
       </w:r>
       <w:r>
-        <w:t>s</w:t>
+        <w:t>d</w:t>
       </w:r>
       <w:r>
         <w:t xml:space="preserve">ocuments notes, title contents, </w:t>
@@ -7557,7 +9140,7 @@
 </file>
 
 <file path=word/endnotes.xml><?xml version="1.0" encoding="utf-8"?>
-<w:endnotes xmlns:wpc="http://schemas.microsoft.com/office/word/2010/wordprocessingCanvas" xmlns:mc="http://schemas.openxmlformats.org/markup-compatibility/2006" xmlns:o="urn:schemas-microsoft-com:office:office" xmlns:r="http://schemas.openxmlformats.org/officeDocument/2006/relationships" xmlns:m="http://schemas.openxmlformats.org/officeDocument/2006/math" xmlns:v="urn:schemas-microsoft-com:vml" xmlns:wp14="http://schemas.microsoft.com/office/word/2010/wordprocessingDrawing" xmlns:wp="http://schemas.openxmlformats.org/drawingml/2006/wordprocessingDrawing" xmlns:w10="urn:schemas-microsoft-com:office:word" xmlns:w="http://schemas.openxmlformats.org/wordprocessingml/2006/main" xmlns:w14="http://schemas.microsoft.com/office/word/2010/wordml" xmlns:w15="http://schemas.microsoft.com/office/word/2012/wordml" xmlns:wpg="http://schemas.microsoft.com/office/word/2010/wordprocessingGroup" xmlns:wpi="http://schemas.microsoft.com/office/word/2010/wordprocessingInk" xmlns:wne="http://schemas.microsoft.com/office/word/2006/wordml" xmlns:wps="http://schemas.microsoft.com/office/word/2010/wordprocessingShape" mc:Ignorable="w14 w15 wp14">
+<w:endnotes xmlns:wpc="http://schemas.microsoft.com/office/word/2010/wordprocessingCanvas" xmlns:cx="http://schemas.microsoft.com/office/drawing/2014/chartex" xmlns:cx1="http://schemas.microsoft.com/office/drawing/2015/9/8/chartex" xmlns:cx2="http://schemas.microsoft.com/office/drawing/2015/10/21/chartex" xmlns:cx3="http://schemas.microsoft.com/office/drawing/2016/5/9/chartex" xmlns:cx4="http://schemas.microsoft.com/office/drawing/2016/5/10/chartex" xmlns:cx5="http://schemas.microsoft.com/office/drawing/2016/5/11/chartex" xmlns:cx6="http://schemas.microsoft.com/office/drawing/2016/5/12/chartex" xmlns:cx7="http://schemas.microsoft.com/office/drawing/2016/5/13/chartex" xmlns:cx8="http://schemas.microsoft.com/office/drawing/2016/5/14/chartex" xmlns:mc="http://schemas.openxmlformats.org/markup-compatibility/2006" xmlns:aink="http://schemas.microsoft.com/office/drawing/2016/ink" xmlns:am3d="http://schemas.microsoft.com/office/drawing/2017/model3d" xmlns:o="urn:schemas-microsoft-com:office:office" xmlns:r="http://schemas.openxmlformats.org/officeDocument/2006/relationships" xmlns:m="http://schemas.openxmlformats.org/officeDocument/2006/math" xmlns:v="urn:schemas-microsoft-com:vml" xmlns:wp14="http://schemas.microsoft.com/office/word/2010/wordprocessingDrawing" xmlns:wp="http://schemas.openxmlformats.org/drawingml/2006/wordprocessingDrawing" xmlns:w10="urn:schemas-microsoft-com:office:word" xmlns:w="http://schemas.openxmlformats.org/wordprocessingml/2006/main" xmlns:w14="http://schemas.microsoft.com/office/word/2010/wordml" xmlns:w15="http://schemas.microsoft.com/office/word/2012/wordml" xmlns:w16cid="http://schemas.microsoft.com/office/word/2016/wordml/cid" xmlns:w16se="http://schemas.microsoft.com/office/word/2015/wordml/symex" xmlns:wpg="http://schemas.microsoft.com/office/word/2010/wordprocessingGroup" xmlns:wpi="http://schemas.microsoft.com/office/word/2010/wordprocessingInk" xmlns:wne="http://schemas.microsoft.com/office/word/2006/wordml" xmlns:wps="http://schemas.microsoft.com/office/word/2010/wordprocessingShape" mc:Ignorable="w14 w15 w16se w16cid wp14">
   <w:endnote w:type="separator" w:id="-1">
     <w:p>
       <w:pPr>
@@ -7589,7 +9172,7 @@
 </file>
 
 <file path=word/footer1.xml><?xml version="1.0" encoding="utf-8"?>
-<w:ftr xmlns:wpc="http://schemas.microsoft.com/office/word/2010/wordprocessingCanvas" xmlns:mc="http://schemas.openxmlformats.org/markup-compatibility/2006" xmlns:o="urn:schemas-microsoft-com:office:office" xmlns:r="http://schemas.openxmlformats.org/officeDocument/2006/relationships" xmlns:m="http://schemas.openxmlformats.org/officeDocument/2006/math" xmlns:v="urn:schemas-microsoft-com:vml" xmlns:wp14="http://schemas.microsoft.com/office/word/2010/wordprocessingDrawing" xmlns:wp="http://schemas.openxmlformats.org/drawingml/2006/wordprocessingDrawing" xmlns:w10="urn:schemas-microsoft-com:office:word" xmlns:w="http://schemas.openxmlformats.org/wordprocessingml/2006/main" xmlns:w14="http://schemas.microsoft.com/office/word/2010/wordml" xmlns:w15="http://schemas.microsoft.com/office/word/2012/wordml" xmlns:wpg="http://schemas.microsoft.com/office/word/2010/wordprocessingGroup" xmlns:wpi="http://schemas.microsoft.com/office/word/2010/wordprocessingInk" xmlns:wne="http://schemas.microsoft.com/office/word/2006/wordml" xmlns:wps="http://schemas.microsoft.com/office/word/2010/wordprocessingShape" mc:Ignorable="w14 w15 wp14">
+<w:ftr xmlns:wpc="http://schemas.microsoft.com/office/word/2010/wordprocessingCanvas" xmlns:cx="http://schemas.microsoft.com/office/drawing/2014/chartex" xmlns:cx1="http://schemas.microsoft.com/office/drawing/2015/9/8/chartex" xmlns:cx2="http://schemas.microsoft.com/office/drawing/2015/10/21/chartex" xmlns:cx3="http://schemas.microsoft.com/office/drawing/2016/5/9/chartex" xmlns:cx4="http://schemas.microsoft.com/office/drawing/2016/5/10/chartex" xmlns:cx5="http://schemas.microsoft.com/office/drawing/2016/5/11/chartex" xmlns:cx6="http://schemas.microsoft.com/office/drawing/2016/5/12/chartex" xmlns:cx7="http://schemas.microsoft.com/office/drawing/2016/5/13/chartex" xmlns:cx8="http://schemas.microsoft.com/office/drawing/2016/5/14/chartex" xmlns:mc="http://schemas.openxmlformats.org/markup-compatibility/2006" xmlns:aink="http://schemas.microsoft.com/office/drawing/2016/ink" xmlns:am3d="http://schemas.microsoft.com/office/drawing/2017/model3d" xmlns:o="urn:schemas-microsoft-com:office:office" xmlns:r="http://schemas.openxmlformats.org/officeDocument/2006/relationships" xmlns:m="http://schemas.openxmlformats.org/officeDocument/2006/math" xmlns:v="urn:schemas-microsoft-com:vml" xmlns:wp14="http://schemas.microsoft.com/office/word/2010/wordprocessingDrawing" xmlns:wp="http://schemas.openxmlformats.org/drawingml/2006/wordprocessingDrawing" xmlns:w10="urn:schemas-microsoft-com:office:word" xmlns:w="http://schemas.openxmlformats.org/wordprocessingml/2006/main" xmlns:w14="http://schemas.microsoft.com/office/word/2010/wordml" xmlns:w15="http://schemas.microsoft.com/office/word/2012/wordml" xmlns:w16cid="http://schemas.microsoft.com/office/word/2016/wordml/cid" xmlns:w16se="http://schemas.microsoft.com/office/word/2015/wordml/symex" xmlns:wpg="http://schemas.microsoft.com/office/word/2010/wordprocessingGroup" xmlns:wpi="http://schemas.microsoft.com/office/word/2010/wordprocessingInk" xmlns:wne="http://schemas.microsoft.com/office/word/2006/wordml" xmlns:wps="http://schemas.microsoft.com/office/word/2010/wordprocessingShape" mc:Ignorable="w14 w15 w16se w16cid wp14">
   <w:sdt>
     <w:sdtPr>
       <w:id w:val="1269661844"/>
@@ -7643,7 +9226,7 @@
 </file>
 
 <file path=word/footnotes.xml><?xml version="1.0" encoding="utf-8"?>
-<w:footnotes xmlns:wpc="http://schemas.microsoft.com/office/word/2010/wordprocessingCanvas" xmlns:mc="http://schemas.openxmlformats.org/markup-compatibility/2006" xmlns:o="urn:schemas-microsoft-com:office:office" xmlns:r="http://schemas.openxmlformats.org/officeDocument/2006/relationships" xmlns:m="http://schemas.openxmlformats.org/officeDocument/2006/math" xmlns:v="urn:schemas-microsoft-com:vml" xmlns:wp14="http://schemas.microsoft.com/office/word/2010/wordprocessingDrawing" xmlns:wp="http://schemas.openxmlformats.org/drawingml/2006/wordprocessingDrawing" xmlns:w10="urn:schemas-microsoft-com:office:word" xmlns:w="http://schemas.openxmlformats.org/wordprocessingml/2006/main" xmlns:w14="http://schemas.microsoft.com/office/word/2010/wordml" xmlns:w15="http://schemas.microsoft.com/office/word/2012/wordml" xmlns:wpg="http://schemas.microsoft.com/office/word/2010/wordprocessingGroup" xmlns:wpi="http://schemas.microsoft.com/office/word/2010/wordprocessingInk" xmlns:wne="http://schemas.microsoft.com/office/word/2006/wordml" xmlns:wps="http://schemas.microsoft.com/office/word/2010/wordprocessingShape" mc:Ignorable="w14 w15 wp14">
+<w:footnotes xmlns:wpc="http://schemas.microsoft.com/office/word/2010/wordprocessingCanvas" xmlns:cx="http://schemas.microsoft.com/office/drawing/2014/chartex" xmlns:cx1="http://schemas.microsoft.com/office/drawing/2015/9/8/chartex" xmlns:cx2="http://schemas.microsoft.com/office/drawing/2015/10/21/chartex" xmlns:cx3="http://schemas.microsoft.com/office/drawing/2016/5/9/chartex" xmlns:cx4="http://schemas.microsoft.com/office/drawing/2016/5/10/chartex" xmlns:cx5="http://schemas.microsoft.com/office/drawing/2016/5/11/chartex" xmlns:cx6="http://schemas.microsoft.com/office/drawing/2016/5/12/chartex" xmlns:cx7="http://schemas.microsoft.com/office/drawing/2016/5/13/chartex" xmlns:cx8="http://schemas.microsoft.com/office/drawing/2016/5/14/chartex" xmlns:mc="http://schemas.openxmlformats.org/markup-compatibility/2006" xmlns:aink="http://schemas.microsoft.com/office/drawing/2016/ink" xmlns:am3d="http://schemas.microsoft.com/office/drawing/2017/model3d" xmlns:o="urn:schemas-microsoft-com:office:office" xmlns:r="http://schemas.openxmlformats.org/officeDocument/2006/relationships" xmlns:m="http://schemas.openxmlformats.org/officeDocument/2006/math" xmlns:v="urn:schemas-microsoft-com:vml" xmlns:wp14="http://schemas.microsoft.com/office/word/2010/wordprocessingDrawing" xmlns:wp="http://schemas.openxmlformats.org/drawingml/2006/wordprocessingDrawing" xmlns:w10="urn:schemas-microsoft-com:office:word" xmlns:w="http://schemas.openxmlformats.org/wordprocessingml/2006/main" xmlns:w14="http://schemas.microsoft.com/office/word/2010/wordml" xmlns:w15="http://schemas.microsoft.com/office/word/2012/wordml" xmlns:w16cid="http://schemas.microsoft.com/office/word/2016/wordml/cid" xmlns:w16se="http://schemas.microsoft.com/office/word/2015/wordml/symex" xmlns:wpg="http://schemas.microsoft.com/office/word/2010/wordprocessingGroup" xmlns:wpi="http://schemas.microsoft.com/office/word/2010/wordprocessingInk" xmlns:wne="http://schemas.microsoft.com/office/word/2006/wordml" xmlns:wps="http://schemas.microsoft.com/office/word/2010/wordprocessingShape" mc:Ignorable="w14 w15 w16se w16cid wp14">
   <w:footnote w:type="separator" w:id="-1">
     <w:p>
       <w:pPr>
@@ -7713,7 +9296,7 @@
 </file>
 
 <file path=word/header1.xml><?xml version="1.0" encoding="utf-8"?>
-<w:hdr xmlns:wpc="http://schemas.microsoft.com/office/word/2010/wordprocessingCanvas" xmlns:mc="http://schemas.openxmlformats.org/markup-compatibility/2006" xmlns:o="urn:schemas-microsoft-com:office:office" xmlns:r="http://schemas.openxmlformats.org/officeDocument/2006/relationships" xmlns:m="http://schemas.openxmlformats.org/officeDocument/2006/math" xmlns:v="urn:schemas-microsoft-com:vml" xmlns:wp14="http://schemas.microsoft.com/office/word/2010/wordprocessingDrawing" xmlns:wp="http://schemas.openxmlformats.org/drawingml/2006/wordprocessingDrawing" xmlns:w10="urn:schemas-microsoft-com:office:word" xmlns:w="http://schemas.openxmlformats.org/wordprocessingml/2006/main" xmlns:w14="http://schemas.microsoft.com/office/word/2010/wordml" xmlns:w15="http://schemas.microsoft.com/office/word/2012/wordml" xmlns:wpg="http://schemas.microsoft.com/office/word/2010/wordprocessingGroup" xmlns:wpi="http://schemas.microsoft.com/office/word/2010/wordprocessingInk" xmlns:wne="http://schemas.microsoft.com/office/word/2006/wordml" xmlns:wps="http://schemas.microsoft.com/office/word/2010/wordprocessingShape" mc:Ignorable="w14 w15 wp14">
+<w:hdr xmlns:wpc="http://schemas.microsoft.com/office/word/2010/wordprocessingCanvas" xmlns:cx="http://schemas.microsoft.com/office/drawing/2014/chartex" xmlns:cx1="http://schemas.microsoft.com/office/drawing/2015/9/8/chartex" xmlns:cx2="http://schemas.microsoft.com/office/drawing/2015/10/21/chartex" xmlns:cx3="http://schemas.microsoft.com/office/drawing/2016/5/9/chartex" xmlns:cx4="http://schemas.microsoft.com/office/drawing/2016/5/10/chartex" xmlns:cx5="http://schemas.microsoft.com/office/drawing/2016/5/11/chartex" xmlns:cx6="http://schemas.microsoft.com/office/drawing/2016/5/12/chartex" xmlns:cx7="http://schemas.microsoft.com/office/drawing/2016/5/13/chartex" xmlns:cx8="http://schemas.microsoft.com/office/drawing/2016/5/14/chartex" xmlns:mc="http://schemas.openxmlformats.org/markup-compatibility/2006" xmlns:aink="http://schemas.microsoft.com/office/drawing/2016/ink" xmlns:am3d="http://schemas.microsoft.com/office/drawing/2017/model3d" xmlns:o="urn:schemas-microsoft-com:office:office" xmlns:r="http://schemas.openxmlformats.org/officeDocument/2006/relationships" xmlns:m="http://schemas.openxmlformats.org/officeDocument/2006/math" xmlns:v="urn:schemas-microsoft-com:vml" xmlns:wp14="http://schemas.microsoft.com/office/word/2010/wordprocessingDrawing" xmlns:wp="http://schemas.openxmlformats.org/drawingml/2006/wordprocessingDrawing" xmlns:w10="urn:schemas-microsoft-com:office:word" xmlns:w="http://schemas.openxmlformats.org/wordprocessingml/2006/main" xmlns:w14="http://schemas.microsoft.com/office/word/2010/wordml" xmlns:w15="http://schemas.microsoft.com/office/word/2012/wordml" xmlns:w16cid="http://schemas.microsoft.com/office/word/2016/wordml/cid" xmlns:w16se="http://schemas.microsoft.com/office/word/2015/wordml/symex" xmlns:wpg="http://schemas.microsoft.com/office/word/2010/wordprocessingGroup" xmlns:wpi="http://schemas.microsoft.com/office/word/2010/wordprocessingInk" xmlns:wne="http://schemas.microsoft.com/office/word/2006/wordml" xmlns:wps="http://schemas.microsoft.com/office/word/2010/wordprocessingShape" mc:Ignorable="w14 w15 w16se w16cid wp14">
   <w:p>
     <w:pPr>
       <w:pStyle w:val="Header"/>
@@ -7757,7 +9340,7 @@
 </file>
 
 <file path=word/numbering.xml><?xml version="1.0" encoding="utf-8"?>
-<w:numbering xmlns:wpc="http://schemas.microsoft.com/office/word/2010/wordprocessingCanvas" xmlns:mc="http://schemas.openxmlformats.org/markup-compatibility/2006" xmlns:o="urn:schemas-microsoft-com:office:office" xmlns:r="http://schemas.openxmlformats.org/officeDocument/2006/relationships" xmlns:m="http://schemas.openxmlformats.org/officeDocument/2006/math" xmlns:v="urn:schemas-microsoft-com:vml" xmlns:wp14="http://schemas.microsoft.com/office/word/2010/wordprocessingDrawing" xmlns:wp="http://schemas.openxmlformats.org/drawingml/2006/wordprocessingDrawing" xmlns:w10="urn:schemas-microsoft-com:office:word" xmlns:w="http://schemas.openxmlformats.org/wordprocessingml/2006/main" xmlns:w14="http://schemas.microsoft.com/office/word/2010/wordml" xmlns:w15="http://schemas.microsoft.com/office/word/2012/wordml" xmlns:wpg="http://schemas.microsoft.com/office/word/2010/wordprocessingGroup" xmlns:wpi="http://schemas.microsoft.com/office/word/2010/wordprocessingInk" xmlns:wne="http://schemas.microsoft.com/office/word/2006/wordml" xmlns:wps="http://schemas.microsoft.com/office/word/2010/wordprocessingShape" mc:Ignorable="w14 w15 wp14">
+<w:numbering xmlns:wpc="http://schemas.microsoft.com/office/word/2010/wordprocessingCanvas" xmlns:cx="http://schemas.microsoft.com/office/drawing/2014/chartex" xmlns:cx1="http://schemas.microsoft.com/office/drawing/2015/9/8/chartex" xmlns:cx2="http://schemas.microsoft.com/office/drawing/2015/10/21/chartex" xmlns:cx3="http://schemas.microsoft.com/office/drawing/2016/5/9/chartex" xmlns:cx4="http://schemas.microsoft.com/office/drawing/2016/5/10/chartex" xmlns:cx5="http://schemas.microsoft.com/office/drawing/2016/5/11/chartex" xmlns:cx6="http://schemas.microsoft.com/office/drawing/2016/5/12/chartex" xmlns:cx7="http://schemas.microsoft.com/office/drawing/2016/5/13/chartex" xmlns:cx8="http://schemas.microsoft.com/office/drawing/2016/5/14/chartex" xmlns:mc="http://schemas.openxmlformats.org/markup-compatibility/2006" xmlns:aink="http://schemas.microsoft.com/office/drawing/2016/ink" xmlns:am3d="http://schemas.microsoft.com/office/drawing/2017/model3d" xmlns:o="urn:schemas-microsoft-com:office:office" xmlns:r="http://schemas.openxmlformats.org/officeDocument/2006/relationships" xmlns:m="http://schemas.openxmlformats.org/officeDocument/2006/math" xmlns:v="urn:schemas-microsoft-com:vml" xmlns:wp14="http://schemas.microsoft.com/office/word/2010/wordprocessingDrawing" xmlns:wp="http://schemas.openxmlformats.org/drawingml/2006/wordprocessingDrawing" xmlns:w10="urn:schemas-microsoft-com:office:word" xmlns:w="http://schemas.openxmlformats.org/wordprocessingml/2006/main" xmlns:w14="http://schemas.microsoft.com/office/word/2010/wordml" xmlns:w15="http://schemas.microsoft.com/office/word/2012/wordml" xmlns:w16cid="http://schemas.microsoft.com/office/word/2016/wordml/cid" xmlns:w16se="http://schemas.microsoft.com/office/word/2015/wordml/symex" xmlns:wpg="http://schemas.microsoft.com/office/word/2010/wordprocessingGroup" xmlns:wpi="http://schemas.microsoft.com/office/word/2010/wordprocessingInk" xmlns:wne="http://schemas.microsoft.com/office/word/2006/wordml" xmlns:wps="http://schemas.microsoft.com/office/word/2010/wordprocessingShape" mc:Ignorable="w14 w15 w16se w16cid wp14">
   <w:abstractNum w:abstractNumId="0" w15:restartNumberingAfterBreak="0">
     <w:nsid w:val="08572587"/>
     <w:multiLevelType w:val="hybridMultilevel"/>
@@ -8393,7 +9976,7 @@
 </file>
 
 <file path=word/styles.xml><?xml version="1.0" encoding="utf-8"?>
-<w:styles xmlns:mc="http://schemas.openxmlformats.org/markup-compatibility/2006" xmlns:r="http://schemas.openxmlformats.org/officeDocument/2006/relationships" xmlns:w="http://schemas.openxmlformats.org/wordprocessingml/2006/main" xmlns:w14="http://schemas.microsoft.com/office/word/2010/wordml" xmlns:w15="http://schemas.microsoft.com/office/word/2012/wordml" mc:Ignorable="w14 w15">
+<w:styles xmlns:mc="http://schemas.openxmlformats.org/markup-compatibility/2006" xmlns:r="http://schemas.openxmlformats.org/officeDocument/2006/relationships" xmlns:w="http://schemas.openxmlformats.org/wordprocessingml/2006/main" xmlns:w14="http://schemas.microsoft.com/office/word/2010/wordml" xmlns:w15="http://schemas.microsoft.com/office/word/2012/wordml" xmlns:w16cid="http://schemas.microsoft.com/office/word/2016/wordml/cid" xmlns:w16se="http://schemas.microsoft.com/office/word/2015/wordml/symex" mc:Ignorable="w14 w15 w16se w16cid">
   <w:docDefaults>
     <w:rPrDefault>
       <w:rPr>
@@ -8409,7 +9992,7 @@
       </w:pPr>
     </w:pPrDefault>
   </w:docDefaults>
-  <w:latentStyles w:defLockedState="0" w:defUIPriority="99" w:defSemiHidden="0" w:defUnhideWhenUsed="0" w:defQFormat="0" w:count="371">
+  <w:latentStyles w:defLockedState="0" w:defUIPriority="99" w:defSemiHidden="0" w:defUnhideWhenUsed="0" w:defQFormat="0" w:count="375">
     <w:lsdException w:name="Normal" w:uiPriority="0" w:qFormat="1"/>
     <w:lsdException w:name="heading 1" w:uiPriority="9" w:qFormat="1"/>
     <w:lsdException w:name="heading 2" w:semiHidden="1" w:uiPriority="9" w:unhideWhenUsed="1" w:qFormat="1"/>
@@ -8781,6 +10364,10 @@
     <w:lsdException w:name="List Table 5 Dark Accent 6" w:uiPriority="50"/>
     <w:lsdException w:name="List Table 6 Colorful Accent 6" w:uiPriority="51"/>
     <w:lsdException w:name="List Table 7 Colorful Accent 6" w:uiPriority="52"/>
+    <w:lsdException w:name="Mention" w:semiHidden="1" w:unhideWhenUsed="1"/>
+    <w:lsdException w:name="Smart Hyperlink" w:semiHidden="1" w:unhideWhenUsed="1"/>
+    <w:lsdException w:name="Hashtag" w:semiHidden="1" w:unhideWhenUsed="1"/>
+    <w:lsdException w:name="Unresolved Mention" w:semiHidden="1" w:unhideWhenUsed="1"/>
   </w:latentStyles>
   <w:style w:type="paragraph" w:default="1" w:styleId="Normal">
     <w:name w:val="Normal"/>
@@ -10148,7 +11735,7 @@
 </file>
 
 <file path=customXml/itemProps1.xml><?xml version="1.0" encoding="utf-8"?>
-<ds:datastoreItem xmlns:ds="http://schemas.openxmlformats.org/officeDocument/2006/customXml" ds:itemID="{39481F66-8910-4783-B103-9EE18C28B092}">
+<ds:datastoreItem xmlns:ds="http://schemas.openxmlformats.org/officeDocument/2006/customXml" ds:itemID="{29703CF4-58CC-4DF5-AB1D-A12936E45823}">
   <ds:schemaRefs>
     <ds:schemaRef ds:uri="http://schemas.openxmlformats.org/officeDocument/2006/bibliography"/>
   </ds:schemaRefs>

</xml_diff>